<commit_message>
finished report for q1 to q4
</commit_message>
<xml_diff>
--- a/project2 report.docx
+++ b/project2 report.docx
@@ -54,7 +54,15 @@
     </w:p>
     <w:p>
       <w:r>
-        <w:t>[[  72 2271]</w:t>
+        <w:t>[</w:t>
+      </w:r>
+      <w:proofErr w:type="gramStart"/>
+      <w:r>
+        <w:t>[  72</w:t>
+      </w:r>
+      <w:proofErr w:type="gramEnd"/>
+      <w:r>
+        <w:t xml:space="preserve"> 2271]</w:t>
       </w:r>
     </w:p>
     <w:p>
@@ -2724,865 +2732,23 @@
     <w:p>
       <w:pPr>
         <w:rPr>
-          <w:rFonts w:hint="eastAsia"/>
-          <w:lang w:eastAsia="zh-CN"/>
-        </w:rPr>
-      </w:pPr>
-    </w:p>
-    <w:p>
-      <w:pPr>
-        <w:rPr>
-          <w:lang w:eastAsia="zh-CN"/>
-        </w:rPr>
-      </w:pPr>
-    </w:p>
-    <w:p>
-      <w:pPr>
-        <w:rPr>
-          <w:lang w:eastAsia="zh-CN"/>
-        </w:rPr>
-      </w:pPr>
-    </w:p>
-    <w:p>
-      <w:pPr>
-        <w:rPr>
-          <w:lang w:eastAsia="zh-CN"/>
-        </w:rPr>
-      </w:pPr>
-    </w:p>
-    <w:p>
-      <w:pPr>
-        <w:rPr>
-          <w:lang w:eastAsia="zh-CN"/>
-        </w:rPr>
-      </w:pPr>
-      <w:r>
-        <w:rPr>
-          <w:lang w:eastAsia="zh-CN"/>
-        </w:rPr>
-        <w:t>Confusion Matrix:</w:t>
-      </w:r>
-    </w:p>
-    <w:p>
-      <w:pPr>
-        <w:rPr>
-          <w:lang w:eastAsia="zh-CN"/>
-        </w:rPr>
-      </w:pPr>
-      <w:r>
-        <w:rPr>
-          <w:lang w:eastAsia="zh-CN"/>
-        </w:rPr>
-        <w:t>svd with r=1</w:t>
-      </w:r>
-    </w:p>
-    <w:p>
-      <w:pPr>
-        <w:rPr>
-          <w:lang w:eastAsia="zh-CN"/>
-        </w:rPr>
-      </w:pPr>
-      <w:r>
-        <w:rPr>
-          <w:lang w:eastAsia="zh-CN"/>
-        </w:rPr>
-        <w:t>[[1114 1229]</w:t>
-      </w:r>
-    </w:p>
-    <w:p>
-      <w:pPr>
-        <w:rPr>
-          <w:lang w:eastAsia="zh-CN"/>
-        </w:rPr>
-      </w:pPr>
-      <w:r>
-        <w:rPr>
-          <w:lang w:eastAsia="zh-CN"/>
-        </w:rPr>
-        <w:t xml:space="preserve"> [ 685 1704]]</w:t>
-      </w:r>
-    </w:p>
-    <w:p>
-      <w:pPr>
-        <w:rPr>
-          <w:lang w:eastAsia="zh-CN"/>
-        </w:rPr>
-      </w:pPr>
-    </w:p>
-    <w:p>
-      <w:pPr>
-        <w:rPr>
-          <w:lang w:eastAsia="zh-CN"/>
-        </w:rPr>
-      </w:pPr>
-      <w:r>
-        <w:rPr>
-          <w:lang w:eastAsia="zh-CN"/>
-        </w:rPr>
-        <w:t>nmf with r=1</w:t>
-      </w:r>
-    </w:p>
-    <w:p>
-      <w:pPr>
-        <w:rPr>
-          <w:lang w:eastAsia="zh-CN"/>
-        </w:rPr>
-      </w:pPr>
-      <w:r>
-        <w:rPr>
-          <w:lang w:eastAsia="zh-CN"/>
-        </w:rPr>
-        <w:t>[[1232 1111]</w:t>
-      </w:r>
-    </w:p>
-    <w:p>
-      <w:pPr>
-        <w:rPr>
-          <w:lang w:eastAsia="zh-CN"/>
-        </w:rPr>
-      </w:pPr>
-      <w:r>
-        <w:rPr>
-          <w:lang w:eastAsia="zh-CN"/>
-        </w:rPr>
-        <w:t xml:space="preserve"> [1705  684]]</w:t>
-      </w:r>
-    </w:p>
-    <w:p>
-      <w:pPr>
-        <w:rPr>
-          <w:lang w:eastAsia="zh-CN"/>
-        </w:rPr>
-      </w:pPr>
-    </w:p>
-    <w:p>
-      <w:pPr>
-        <w:rPr>
-          <w:lang w:eastAsia="zh-CN"/>
-        </w:rPr>
-      </w:pPr>
-      <w:r>
-        <w:rPr>
-          <w:lang w:eastAsia="zh-CN"/>
-        </w:rPr>
-        <w:t>svd with r=2</w:t>
-      </w:r>
-    </w:p>
-    <w:p>
-      <w:pPr>
-        <w:rPr>
-          <w:lang w:eastAsia="zh-CN"/>
-        </w:rPr>
-      </w:pPr>
-      <w:r>
-        <w:rPr>
-          <w:lang w:eastAsia="zh-CN"/>
-        </w:rPr>
-        <w:t>[[2095  248]</w:t>
-      </w:r>
-    </w:p>
-    <w:p>
-      <w:pPr>
-        <w:rPr>
-          <w:lang w:eastAsia="zh-CN"/>
-        </w:rPr>
-      </w:pPr>
-      <w:r>
-        <w:rPr>
-          <w:lang w:eastAsia="zh-CN"/>
-        </w:rPr>
-        <w:t xml:space="preserve"> [  65 2324]]</w:t>
-      </w:r>
-    </w:p>
-    <w:p>
-      <w:pPr>
-        <w:rPr>
-          <w:lang w:eastAsia="zh-CN"/>
-        </w:rPr>
-      </w:pPr>
-    </w:p>
-    <w:p>
-      <w:pPr>
-        <w:rPr>
-          <w:lang w:eastAsia="zh-CN"/>
-        </w:rPr>
-      </w:pPr>
-      <w:r>
-        <w:rPr>
-          <w:lang w:eastAsia="zh-CN"/>
-        </w:rPr>
-        <w:t>nmf with r=2</w:t>
-      </w:r>
-    </w:p>
-    <w:p>
-      <w:pPr>
-        <w:rPr>
-          <w:lang w:eastAsia="zh-CN"/>
-        </w:rPr>
-      </w:pPr>
-      <w:r>
-        <w:rPr>
-          <w:lang w:eastAsia="zh-CN"/>
-        </w:rPr>
-        <w:t>[[ 313 2030]</w:t>
-      </w:r>
-    </w:p>
-    <w:p>
-      <w:pPr>
-        <w:rPr>
-          <w:lang w:eastAsia="zh-CN"/>
-        </w:rPr>
-      </w:pPr>
-      <w:r>
-        <w:rPr>
-          <w:lang w:eastAsia="zh-CN"/>
-        </w:rPr>
-        <w:t xml:space="preserve"> [2347   42]]</w:t>
-      </w:r>
-    </w:p>
-    <w:p>
-      <w:pPr>
-        <w:rPr>
-          <w:lang w:eastAsia="zh-CN"/>
-        </w:rPr>
-      </w:pPr>
-    </w:p>
-    <w:p>
-      <w:pPr>
-        <w:rPr>
-          <w:lang w:eastAsia="zh-CN"/>
-        </w:rPr>
-      </w:pPr>
-      <w:r>
-        <w:rPr>
-          <w:lang w:eastAsia="zh-CN"/>
-        </w:rPr>
-        <w:t>svd with r=3</w:t>
-      </w:r>
-    </w:p>
-    <w:p>
-      <w:pPr>
-        <w:rPr>
-          <w:lang w:eastAsia="zh-CN"/>
-        </w:rPr>
-      </w:pPr>
-      <w:r>
-        <w:rPr>
-          <w:lang w:eastAsia="zh-CN"/>
-        </w:rPr>
-        <w:t>[[ 200 2143]</w:t>
-      </w:r>
-    </w:p>
-    <w:p>
-      <w:pPr>
-        <w:rPr>
-          <w:lang w:eastAsia="zh-CN"/>
-        </w:rPr>
-      </w:pPr>
-      <w:r>
-        <w:rPr>
-          <w:lang w:eastAsia="zh-CN"/>
-        </w:rPr>
-        <w:t xml:space="preserve"> [2311   78]]</w:t>
-      </w:r>
-    </w:p>
-    <w:p>
-      <w:pPr>
-        <w:rPr>
-          <w:lang w:eastAsia="zh-CN"/>
-        </w:rPr>
-      </w:pPr>
-    </w:p>
-    <w:p>
-      <w:pPr>
-        <w:rPr>
-          <w:lang w:eastAsia="zh-CN"/>
-        </w:rPr>
-      </w:pPr>
-      <w:r>
-        <w:rPr>
-          <w:lang w:eastAsia="zh-CN"/>
-        </w:rPr>
-        <w:t>nmf with r=3</w:t>
-      </w:r>
-    </w:p>
-    <w:p>
-      <w:pPr>
-        <w:rPr>
-          <w:lang w:eastAsia="zh-CN"/>
-        </w:rPr>
-      </w:pPr>
-      <w:r>
-        <w:rPr>
-          <w:lang w:eastAsia="zh-CN"/>
-        </w:rPr>
-        <w:t>[[2166  177]</w:t>
-      </w:r>
-    </w:p>
-    <w:p>
-      <w:pPr>
-        <w:rPr>
-          <w:lang w:eastAsia="zh-CN"/>
-        </w:rPr>
-      </w:pPr>
-      <w:r>
-        <w:rPr>
-          <w:lang w:eastAsia="zh-CN"/>
-        </w:rPr>
-        <w:t xml:space="preserve"> [2389    0]]</w:t>
-      </w:r>
-    </w:p>
-    <w:p>
-      <w:pPr>
-        <w:rPr>
-          <w:lang w:eastAsia="zh-CN"/>
-        </w:rPr>
-      </w:pPr>
-    </w:p>
-    <w:p>
-      <w:pPr>
-        <w:rPr>
-          <w:lang w:eastAsia="zh-CN"/>
-        </w:rPr>
-      </w:pPr>
-      <w:r>
-        <w:rPr>
-          <w:lang w:eastAsia="zh-CN"/>
-        </w:rPr>
-        <w:t>svd with r=5</w:t>
-      </w:r>
-    </w:p>
-    <w:p>
-      <w:pPr>
-        <w:rPr>
-          <w:lang w:eastAsia="zh-CN"/>
-        </w:rPr>
-      </w:pPr>
-      <w:r>
-        <w:rPr>
-          <w:lang w:eastAsia="zh-CN"/>
-        </w:rPr>
-        <w:t>[[2342    1]</w:t>
-      </w:r>
-    </w:p>
-    <w:p>
-      <w:pPr>
-        <w:rPr>
-          <w:lang w:eastAsia="zh-CN"/>
-        </w:rPr>
-      </w:pPr>
-      <w:r>
-        <w:rPr>
-          <w:lang w:eastAsia="zh-CN"/>
-        </w:rPr>
-        <w:t xml:space="preserve"> [1384 1005]]</w:t>
-      </w:r>
-    </w:p>
-    <w:p>
-      <w:pPr>
-        <w:rPr>
-          <w:lang w:eastAsia="zh-CN"/>
-        </w:rPr>
-      </w:pPr>
-    </w:p>
-    <w:p>
-      <w:pPr>
-        <w:rPr>
-          <w:lang w:eastAsia="zh-CN"/>
-        </w:rPr>
-      </w:pPr>
-      <w:r>
-        <w:rPr>
-          <w:lang w:eastAsia="zh-CN"/>
-        </w:rPr>
-        <w:t>nmf with r=5</w:t>
-      </w:r>
-    </w:p>
-    <w:p>
-      <w:pPr>
-        <w:rPr>
-          <w:lang w:eastAsia="zh-CN"/>
-        </w:rPr>
-      </w:pPr>
-      <w:r>
-        <w:rPr>
-          <w:lang w:eastAsia="zh-CN"/>
-        </w:rPr>
-        <w:t>[[   1 2342]</w:t>
-      </w:r>
-    </w:p>
-    <w:p>
-      <w:pPr>
-        <w:rPr>
-          <w:lang w:eastAsia="zh-CN"/>
-        </w:rPr>
-      </w:pPr>
-      <w:r>
-        <w:rPr>
-          <w:lang w:eastAsia="zh-CN"/>
-        </w:rPr>
-        <w:t xml:space="preserve"> [ 993 1396]]</w:t>
-      </w:r>
-    </w:p>
-    <w:p>
-      <w:pPr>
-        <w:rPr>
-          <w:lang w:eastAsia="zh-CN"/>
-        </w:rPr>
-      </w:pPr>
-    </w:p>
-    <w:p>
-      <w:pPr>
-        <w:rPr>
-          <w:lang w:eastAsia="zh-CN"/>
-        </w:rPr>
-      </w:pPr>
-      <w:r>
-        <w:rPr>
-          <w:lang w:eastAsia="zh-CN"/>
-        </w:rPr>
-        <w:t>svd with r=10</w:t>
-      </w:r>
-    </w:p>
-    <w:p>
-      <w:pPr>
-        <w:rPr>
-          <w:lang w:eastAsia="zh-CN"/>
-        </w:rPr>
-      </w:pPr>
-      <w:r>
-        <w:rPr>
-          <w:lang w:eastAsia="zh-CN"/>
-        </w:rPr>
-        <w:t>[[2139  204]</w:t>
-      </w:r>
-    </w:p>
-    <w:p>
-      <w:pPr>
-        <w:rPr>
-          <w:lang w:eastAsia="zh-CN"/>
-        </w:rPr>
-      </w:pPr>
-      <w:r>
-        <w:rPr>
-          <w:lang w:eastAsia="zh-CN"/>
-        </w:rPr>
-        <w:t xml:space="preserve"> [  50 2339]]</w:t>
-      </w:r>
-    </w:p>
-    <w:p>
-      <w:pPr>
-        <w:rPr>
-          <w:lang w:eastAsia="zh-CN"/>
-        </w:rPr>
-      </w:pPr>
-    </w:p>
-    <w:p>
-      <w:pPr>
-        <w:rPr>
-          <w:lang w:eastAsia="zh-CN"/>
-        </w:rPr>
-      </w:pPr>
-      <w:r>
-        <w:rPr>
-          <w:lang w:eastAsia="zh-CN"/>
-        </w:rPr>
-        <w:t>nmf with r=10</w:t>
-      </w:r>
-    </w:p>
-    <w:p>
-      <w:pPr>
-        <w:rPr>
-          <w:lang w:eastAsia="zh-CN"/>
-        </w:rPr>
-      </w:pPr>
-      <w:r>
-        <w:rPr>
-          <w:lang w:eastAsia="zh-CN"/>
-        </w:rPr>
-        <w:t>[[2262   81]</w:t>
-      </w:r>
-    </w:p>
-    <w:p>
-      <w:pPr>
-        <w:rPr>
-          <w:lang w:eastAsia="zh-CN"/>
-        </w:rPr>
-      </w:pPr>
-      <w:r>
-        <w:rPr>
-          <w:lang w:eastAsia="zh-CN"/>
-        </w:rPr>
-        <w:t xml:space="preserve"> [2389    0]]</w:t>
-      </w:r>
-    </w:p>
-    <w:p>
-      <w:pPr>
-        <w:rPr>
-          <w:lang w:eastAsia="zh-CN"/>
-        </w:rPr>
-      </w:pPr>
-    </w:p>
-    <w:p>
-      <w:pPr>
-        <w:rPr>
-          <w:lang w:eastAsia="zh-CN"/>
-        </w:rPr>
-      </w:pPr>
-      <w:r>
-        <w:rPr>
-          <w:lang w:eastAsia="zh-CN"/>
-        </w:rPr>
-        <w:t>svd with r=20</w:t>
-      </w:r>
-    </w:p>
-    <w:p>
-      <w:pPr>
-        <w:rPr>
-          <w:lang w:eastAsia="zh-CN"/>
-        </w:rPr>
-      </w:pPr>
-      <w:r>
-        <w:rPr>
-          <w:lang w:eastAsia="zh-CN"/>
-        </w:rPr>
-        <w:t>[[2190  153]</w:t>
-      </w:r>
-    </w:p>
-    <w:p>
-      <w:pPr>
-        <w:rPr>
-          <w:lang w:eastAsia="zh-CN"/>
-        </w:rPr>
-      </w:pPr>
-      <w:r>
-        <w:rPr>
-          <w:lang w:eastAsia="zh-CN"/>
-        </w:rPr>
-        <w:t xml:space="preserve"> [  51 2338]]</w:t>
-      </w:r>
-    </w:p>
-    <w:p>
-      <w:pPr>
-        <w:rPr>
-          <w:lang w:eastAsia="zh-CN"/>
-        </w:rPr>
-      </w:pPr>
-    </w:p>
-    <w:p>
-      <w:pPr>
-        <w:rPr>
-          <w:lang w:eastAsia="zh-CN"/>
-        </w:rPr>
-      </w:pPr>
-      <w:r>
-        <w:rPr>
-          <w:lang w:eastAsia="zh-CN"/>
-        </w:rPr>
-        <w:t>nmf with r=20</w:t>
-      </w:r>
-    </w:p>
-    <w:p>
-      <w:pPr>
-        <w:rPr>
-          <w:lang w:eastAsia="zh-CN"/>
-        </w:rPr>
-      </w:pPr>
-      <w:r>
-        <w:rPr>
-          <w:lang w:eastAsia="zh-CN"/>
-        </w:rPr>
-        <w:t>[[2121  222]</w:t>
-      </w:r>
-    </w:p>
-    <w:p>
-      <w:pPr>
-        <w:rPr>
-          <w:lang w:eastAsia="zh-CN"/>
-        </w:rPr>
-      </w:pPr>
-      <w:r>
-        <w:rPr>
-          <w:lang w:eastAsia="zh-CN"/>
-        </w:rPr>
-        <w:t xml:space="preserve"> [2387    2]]</w:t>
-      </w:r>
-    </w:p>
-    <w:p>
-      <w:pPr>
-        <w:rPr>
-          <w:lang w:eastAsia="zh-CN"/>
-        </w:rPr>
-      </w:pPr>
-    </w:p>
-    <w:p>
-      <w:pPr>
-        <w:rPr>
-          <w:lang w:eastAsia="zh-CN"/>
-        </w:rPr>
-      </w:pPr>
-      <w:r>
-        <w:rPr>
-          <w:lang w:eastAsia="zh-CN"/>
-        </w:rPr>
-        <w:t>svd with r=50</w:t>
-      </w:r>
-    </w:p>
-    <w:p>
-      <w:pPr>
-        <w:rPr>
-          <w:lang w:eastAsia="zh-CN"/>
-        </w:rPr>
-      </w:pPr>
-      <w:r>
-        <w:rPr>
-          <w:lang w:eastAsia="zh-CN"/>
-        </w:rPr>
-        <w:t>[[2176  167]</w:t>
-      </w:r>
-    </w:p>
-    <w:p>
-      <w:pPr>
-        <w:rPr>
-          <w:lang w:eastAsia="zh-CN"/>
-        </w:rPr>
-      </w:pPr>
-      <w:r>
-        <w:rPr>
-          <w:lang w:eastAsia="zh-CN"/>
-        </w:rPr>
-        <w:t xml:space="preserve"> [  48 2341]]</w:t>
-      </w:r>
-    </w:p>
-    <w:p>
-      <w:pPr>
-        <w:rPr>
-          <w:lang w:eastAsia="zh-CN"/>
-        </w:rPr>
-      </w:pPr>
-    </w:p>
-    <w:p>
-      <w:pPr>
-        <w:rPr>
-          <w:lang w:eastAsia="zh-CN"/>
-        </w:rPr>
-      </w:pPr>
-      <w:r>
-        <w:rPr>
-          <w:lang w:eastAsia="zh-CN"/>
-        </w:rPr>
-        <w:t>nmf with r=50</w:t>
-      </w:r>
-    </w:p>
-    <w:p>
-      <w:pPr>
-        <w:rPr>
-          <w:lang w:eastAsia="zh-CN"/>
-        </w:rPr>
-      </w:pPr>
-      <w:r>
-        <w:rPr>
-          <w:lang w:eastAsia="zh-CN"/>
-        </w:rPr>
-        <w:t>[[2162  181]</w:t>
-      </w:r>
-    </w:p>
-    <w:p>
-      <w:pPr>
-        <w:rPr>
-          <w:lang w:eastAsia="zh-CN"/>
-        </w:rPr>
-      </w:pPr>
-      <w:r>
-        <w:rPr>
-          <w:lang w:eastAsia="zh-CN"/>
-        </w:rPr>
-        <w:t xml:space="preserve"> [2387    2]]</w:t>
-      </w:r>
-    </w:p>
-    <w:p>
-      <w:pPr>
-        <w:rPr>
-          <w:lang w:eastAsia="zh-CN"/>
-        </w:rPr>
-      </w:pPr>
-    </w:p>
-    <w:p>
-      <w:pPr>
-        <w:rPr>
-          <w:lang w:eastAsia="zh-CN"/>
-        </w:rPr>
-      </w:pPr>
-      <w:r>
-        <w:rPr>
-          <w:lang w:eastAsia="zh-CN"/>
-        </w:rPr>
-        <w:t>svd with r=100</w:t>
-      </w:r>
-    </w:p>
-    <w:p>
-      <w:pPr>
-        <w:rPr>
-          <w:lang w:eastAsia="zh-CN"/>
-        </w:rPr>
-      </w:pPr>
-      <w:r>
-        <w:rPr>
-          <w:lang w:eastAsia="zh-CN"/>
-        </w:rPr>
-        <w:t>[[ 113 2230]</w:t>
-      </w:r>
-    </w:p>
-    <w:p>
-      <w:pPr>
-        <w:rPr>
-          <w:lang w:eastAsia="zh-CN"/>
-        </w:rPr>
-      </w:pPr>
-      <w:r>
-        <w:rPr>
-          <w:lang w:eastAsia="zh-CN"/>
-        </w:rPr>
-        <w:t xml:space="preserve"> [2328   61]]</w:t>
-      </w:r>
-    </w:p>
-    <w:p>
-      <w:pPr>
-        <w:rPr>
-          <w:lang w:eastAsia="zh-CN"/>
-        </w:rPr>
-      </w:pPr>
-    </w:p>
-    <w:p>
-      <w:pPr>
-        <w:rPr>
-          <w:lang w:eastAsia="zh-CN"/>
-        </w:rPr>
-      </w:pPr>
-      <w:r>
-        <w:rPr>
-          <w:lang w:eastAsia="zh-CN"/>
-        </w:rPr>
-        <w:t>nmf with r=100</w:t>
-      </w:r>
-    </w:p>
-    <w:p>
-      <w:pPr>
-        <w:rPr>
-          <w:lang w:eastAsia="zh-CN"/>
-        </w:rPr>
-      </w:pPr>
-      <w:r>
-        <w:rPr>
-          <w:lang w:eastAsia="zh-CN"/>
-        </w:rPr>
-        <w:t>[[2279   64]</w:t>
-      </w:r>
-    </w:p>
-    <w:p>
-      <w:pPr>
-        <w:rPr>
-          <w:lang w:eastAsia="zh-CN"/>
-        </w:rPr>
-      </w:pPr>
-      <w:r>
-        <w:rPr>
-          <w:lang w:eastAsia="zh-CN"/>
-        </w:rPr>
-        <w:t xml:space="preserve"> [2389    0]]</w:t>
-      </w:r>
-    </w:p>
-    <w:p>
-      <w:pPr>
-        <w:rPr>
-          <w:lang w:eastAsia="zh-CN"/>
-        </w:rPr>
-      </w:pPr>
-    </w:p>
-    <w:p>
-      <w:pPr>
-        <w:rPr>
-          <w:lang w:eastAsia="zh-CN"/>
-        </w:rPr>
-      </w:pPr>
-      <w:r>
-        <w:rPr>
-          <w:lang w:eastAsia="zh-CN"/>
-        </w:rPr>
-        <w:t>svd with r=300</w:t>
-      </w:r>
-    </w:p>
-    <w:p>
-      <w:pPr>
-        <w:rPr>
-          <w:lang w:eastAsia="zh-CN"/>
-        </w:rPr>
-      </w:pPr>
-      <w:r>
-        <w:rPr>
-          <w:lang w:eastAsia="zh-CN"/>
-        </w:rPr>
-        <w:t>[[2226  117]</w:t>
-      </w:r>
-    </w:p>
-    <w:p>
-      <w:pPr>
-        <w:rPr>
-          <w:lang w:eastAsia="zh-CN"/>
-        </w:rPr>
-      </w:pPr>
-      <w:r>
-        <w:rPr>
-          <w:lang w:eastAsia="zh-CN"/>
-        </w:rPr>
-        <w:t xml:space="preserve"> [  59 2330]]</w:t>
-      </w:r>
-    </w:p>
-    <w:p>
-      <w:pPr>
-        <w:rPr>
-          <w:lang w:eastAsia="zh-CN"/>
-        </w:rPr>
-      </w:pPr>
-    </w:p>
-    <w:p>
-      <w:pPr>
-        <w:rPr>
-          <w:lang w:eastAsia="zh-CN"/>
-        </w:rPr>
-      </w:pPr>
-      <w:r>
-        <w:rPr>
-          <w:lang w:eastAsia="zh-CN"/>
-        </w:rPr>
-        <w:t>nmf with r=300</w:t>
-      </w:r>
-    </w:p>
-    <w:p>
-      <w:pPr>
-        <w:rPr>
-          <w:lang w:eastAsia="zh-CN"/>
-        </w:rPr>
-      </w:pPr>
-      <w:r>
-        <w:rPr>
-          <w:lang w:eastAsia="zh-CN"/>
-        </w:rPr>
-        <w:t>[[ 146 2197]</w:t>
-      </w:r>
-    </w:p>
-    <w:p>
-      <w:pPr>
-        <w:rPr>
-          <w:lang w:eastAsia="zh-CN"/>
-        </w:rPr>
-      </w:pPr>
-      <w:r>
-        <w:rPr>
-          <w:lang w:eastAsia="zh-CN"/>
-        </w:rPr>
-        <w:t xml:space="preserve"> [  13 2376]]</w:t>
-      </w:r>
+          <w:lang w:eastAsia="zh-CN"/>
+        </w:rPr>
+      </w:pPr>
+    </w:p>
+    <w:p>
+      <w:pPr>
+        <w:rPr>
+          <w:lang w:eastAsia="zh-CN"/>
+        </w:rPr>
+      </w:pPr>
+    </w:p>
+    <w:p>
+      <w:pPr>
+        <w:rPr>
+          <w:lang w:eastAsia="zh-CN"/>
+        </w:rPr>
+      </w:pPr>
     </w:p>
     <w:p>
       <w:pPr>
@@ -3599,6 +2765,3375 @@
       </w:pPr>
       <w:bookmarkStart w:id="0" w:name="_GoBack"/>
       <w:bookmarkEnd w:id="0"/>
+      <w:r>
+        <w:rPr>
+          <w:lang w:eastAsia="zh-CN"/>
+        </w:rPr>
+        <w:t>The non-</w:t>
+      </w:r>
+      <w:proofErr w:type="spellStart"/>
+      <w:r>
+        <w:rPr>
+          <w:lang w:eastAsia="zh-CN"/>
+        </w:rPr>
+        <w:t>monotomic</w:t>
+      </w:r>
+      <w:proofErr w:type="spellEnd"/>
+      <w:r>
+        <w:rPr>
+          <w:lang w:eastAsia="zh-CN"/>
+        </w:rPr>
+        <w:t xml:space="preserve"> behavior of the measures as r increases is because as r increases the information contained is more intact, which means that more information and noises will be included. This also means the data is less compressed. There should be a balance between information and noise, which will be our best r.</w:t>
+      </w:r>
+    </w:p>
+    <w:p>
+      <w:pPr>
+        <w:rPr>
+          <w:rFonts w:hint="eastAsia"/>
+          <w:lang w:eastAsia="zh-CN"/>
+        </w:rPr>
+      </w:pPr>
+    </w:p>
+    <w:p>
+      <w:pPr>
+        <w:rPr>
+          <w:lang w:eastAsia="zh-CN"/>
+        </w:rPr>
+      </w:pPr>
+    </w:p>
+    <w:p>
+      <w:pPr>
+        <w:rPr>
+          <w:lang w:eastAsia="zh-CN"/>
+        </w:rPr>
+      </w:pPr>
+    </w:p>
+    <w:p>
+      <w:pPr>
+        <w:rPr>
+          <w:lang w:eastAsia="zh-CN"/>
+        </w:rPr>
+      </w:pPr>
+    </w:p>
+    <w:p>
+      <w:pPr>
+        <w:rPr>
+          <w:lang w:eastAsia="zh-CN"/>
+        </w:rPr>
+      </w:pPr>
+      <w:r>
+        <w:rPr>
+          <w:lang w:eastAsia="zh-CN"/>
+        </w:rPr>
+        <w:t>Confusion Matrix:</w:t>
+      </w:r>
+    </w:p>
+    <w:p>
+      <w:pPr>
+        <w:rPr>
+          <w:lang w:eastAsia="zh-CN"/>
+        </w:rPr>
+      </w:pPr>
+      <w:proofErr w:type="spellStart"/>
+      <w:r>
+        <w:rPr>
+          <w:lang w:eastAsia="zh-CN"/>
+        </w:rPr>
+        <w:t>svd</w:t>
+      </w:r>
+      <w:proofErr w:type="spellEnd"/>
+      <w:r>
+        <w:rPr>
+          <w:lang w:eastAsia="zh-CN"/>
+        </w:rPr>
+        <w:t xml:space="preserve"> with r=1</w:t>
+      </w:r>
+    </w:p>
+    <w:p>
+      <w:pPr>
+        <w:rPr>
+          <w:lang w:eastAsia="zh-CN"/>
+        </w:rPr>
+      </w:pPr>
+      <w:r>
+        <w:rPr>
+          <w:lang w:eastAsia="zh-CN"/>
+        </w:rPr>
+        <w:t>[[1114 1229]</w:t>
+      </w:r>
+    </w:p>
+    <w:p>
+      <w:pPr>
+        <w:rPr>
+          <w:lang w:eastAsia="zh-CN"/>
+        </w:rPr>
+      </w:pPr>
+      <w:r>
+        <w:rPr>
+          <w:lang w:eastAsia="zh-CN"/>
+        </w:rPr>
+        <w:t xml:space="preserve"> [ 685 1704]]</w:t>
+      </w:r>
+    </w:p>
+    <w:p>
+      <w:pPr>
+        <w:rPr>
+          <w:lang w:eastAsia="zh-CN"/>
+        </w:rPr>
+      </w:pPr>
+    </w:p>
+    <w:p>
+      <w:pPr>
+        <w:rPr>
+          <w:lang w:eastAsia="zh-CN"/>
+        </w:rPr>
+      </w:pPr>
+      <w:proofErr w:type="spellStart"/>
+      <w:r>
+        <w:rPr>
+          <w:lang w:eastAsia="zh-CN"/>
+        </w:rPr>
+        <w:t>nmf</w:t>
+      </w:r>
+      <w:proofErr w:type="spellEnd"/>
+      <w:r>
+        <w:rPr>
+          <w:lang w:eastAsia="zh-CN"/>
+        </w:rPr>
+        <w:t xml:space="preserve"> with r=1</w:t>
+      </w:r>
+    </w:p>
+    <w:p>
+      <w:pPr>
+        <w:rPr>
+          <w:lang w:eastAsia="zh-CN"/>
+        </w:rPr>
+      </w:pPr>
+      <w:r>
+        <w:rPr>
+          <w:lang w:eastAsia="zh-CN"/>
+        </w:rPr>
+        <w:t>[[1232 1111]</w:t>
+      </w:r>
+    </w:p>
+    <w:p>
+      <w:pPr>
+        <w:rPr>
+          <w:lang w:eastAsia="zh-CN"/>
+        </w:rPr>
+      </w:pPr>
+      <w:r>
+        <w:rPr>
+          <w:lang w:eastAsia="zh-CN"/>
+        </w:rPr>
+        <w:t xml:space="preserve"> [</w:t>
+      </w:r>
+      <w:proofErr w:type="gramStart"/>
+      <w:r>
+        <w:rPr>
+          <w:lang w:eastAsia="zh-CN"/>
+        </w:rPr>
+        <w:t>1705  684</w:t>
+      </w:r>
+      <w:proofErr w:type="gramEnd"/>
+      <w:r>
+        <w:rPr>
+          <w:lang w:eastAsia="zh-CN"/>
+        </w:rPr>
+        <w:t>]]</w:t>
+      </w:r>
+    </w:p>
+    <w:p>
+      <w:pPr>
+        <w:rPr>
+          <w:lang w:eastAsia="zh-CN"/>
+        </w:rPr>
+      </w:pPr>
+    </w:p>
+    <w:p>
+      <w:pPr>
+        <w:rPr>
+          <w:lang w:eastAsia="zh-CN"/>
+        </w:rPr>
+      </w:pPr>
+      <w:proofErr w:type="spellStart"/>
+      <w:r>
+        <w:rPr>
+          <w:lang w:eastAsia="zh-CN"/>
+        </w:rPr>
+        <w:t>svd</w:t>
+      </w:r>
+      <w:proofErr w:type="spellEnd"/>
+      <w:r>
+        <w:rPr>
+          <w:lang w:eastAsia="zh-CN"/>
+        </w:rPr>
+        <w:t xml:space="preserve"> with r=2</w:t>
+      </w:r>
+    </w:p>
+    <w:p>
+      <w:pPr>
+        <w:rPr>
+          <w:lang w:eastAsia="zh-CN"/>
+        </w:rPr>
+      </w:pPr>
+      <w:r>
+        <w:rPr>
+          <w:lang w:eastAsia="zh-CN"/>
+        </w:rPr>
+        <w:t>[[</w:t>
+      </w:r>
+      <w:proofErr w:type="gramStart"/>
+      <w:r>
+        <w:rPr>
+          <w:lang w:eastAsia="zh-CN"/>
+        </w:rPr>
+        <w:t>2095  248</w:t>
+      </w:r>
+      <w:proofErr w:type="gramEnd"/>
+      <w:r>
+        <w:rPr>
+          <w:lang w:eastAsia="zh-CN"/>
+        </w:rPr>
+        <w:t>]</w:t>
+      </w:r>
+    </w:p>
+    <w:p>
+      <w:pPr>
+        <w:rPr>
+          <w:lang w:eastAsia="zh-CN"/>
+        </w:rPr>
+      </w:pPr>
+      <w:r>
+        <w:rPr>
+          <w:lang w:eastAsia="zh-CN"/>
+        </w:rPr>
+        <w:t xml:space="preserve"> </w:t>
+      </w:r>
+      <w:proofErr w:type="gramStart"/>
+      <w:r>
+        <w:rPr>
+          <w:lang w:eastAsia="zh-CN"/>
+        </w:rPr>
+        <w:t>[  65</w:t>
+      </w:r>
+      <w:proofErr w:type="gramEnd"/>
+      <w:r>
+        <w:rPr>
+          <w:lang w:eastAsia="zh-CN"/>
+        </w:rPr>
+        <w:t xml:space="preserve"> 2324]]</w:t>
+      </w:r>
+    </w:p>
+    <w:p>
+      <w:pPr>
+        <w:rPr>
+          <w:lang w:eastAsia="zh-CN"/>
+        </w:rPr>
+      </w:pPr>
+    </w:p>
+    <w:p>
+      <w:pPr>
+        <w:rPr>
+          <w:lang w:eastAsia="zh-CN"/>
+        </w:rPr>
+      </w:pPr>
+      <w:proofErr w:type="spellStart"/>
+      <w:r>
+        <w:rPr>
+          <w:lang w:eastAsia="zh-CN"/>
+        </w:rPr>
+        <w:t>nmf</w:t>
+      </w:r>
+      <w:proofErr w:type="spellEnd"/>
+      <w:r>
+        <w:rPr>
+          <w:lang w:eastAsia="zh-CN"/>
+        </w:rPr>
+        <w:t xml:space="preserve"> with r=2</w:t>
+      </w:r>
+    </w:p>
+    <w:p>
+      <w:pPr>
+        <w:rPr>
+          <w:lang w:eastAsia="zh-CN"/>
+        </w:rPr>
+      </w:pPr>
+      <w:r>
+        <w:rPr>
+          <w:lang w:eastAsia="zh-CN"/>
+        </w:rPr>
+        <w:t>[[ 313 2030]</w:t>
+      </w:r>
+    </w:p>
+    <w:p>
+      <w:pPr>
+        <w:rPr>
+          <w:lang w:eastAsia="zh-CN"/>
+        </w:rPr>
+      </w:pPr>
+      <w:r>
+        <w:rPr>
+          <w:lang w:eastAsia="zh-CN"/>
+        </w:rPr>
+        <w:t xml:space="preserve"> [2347   42]]</w:t>
+      </w:r>
+    </w:p>
+    <w:p>
+      <w:pPr>
+        <w:rPr>
+          <w:lang w:eastAsia="zh-CN"/>
+        </w:rPr>
+      </w:pPr>
+    </w:p>
+    <w:p>
+      <w:pPr>
+        <w:rPr>
+          <w:lang w:eastAsia="zh-CN"/>
+        </w:rPr>
+      </w:pPr>
+      <w:proofErr w:type="spellStart"/>
+      <w:r>
+        <w:rPr>
+          <w:lang w:eastAsia="zh-CN"/>
+        </w:rPr>
+        <w:t>svd</w:t>
+      </w:r>
+      <w:proofErr w:type="spellEnd"/>
+      <w:r>
+        <w:rPr>
+          <w:lang w:eastAsia="zh-CN"/>
+        </w:rPr>
+        <w:t xml:space="preserve"> with r=3</w:t>
+      </w:r>
+    </w:p>
+    <w:p>
+      <w:pPr>
+        <w:rPr>
+          <w:lang w:eastAsia="zh-CN"/>
+        </w:rPr>
+      </w:pPr>
+      <w:r>
+        <w:rPr>
+          <w:lang w:eastAsia="zh-CN"/>
+        </w:rPr>
+        <w:t>[[ 200 2143]</w:t>
+      </w:r>
+    </w:p>
+    <w:p>
+      <w:pPr>
+        <w:rPr>
+          <w:lang w:eastAsia="zh-CN"/>
+        </w:rPr>
+      </w:pPr>
+      <w:r>
+        <w:rPr>
+          <w:lang w:eastAsia="zh-CN"/>
+        </w:rPr>
+        <w:t xml:space="preserve"> [2311   78]]</w:t>
+      </w:r>
+    </w:p>
+    <w:p>
+      <w:pPr>
+        <w:rPr>
+          <w:lang w:eastAsia="zh-CN"/>
+        </w:rPr>
+      </w:pPr>
+    </w:p>
+    <w:p>
+      <w:pPr>
+        <w:rPr>
+          <w:lang w:eastAsia="zh-CN"/>
+        </w:rPr>
+      </w:pPr>
+      <w:proofErr w:type="spellStart"/>
+      <w:r>
+        <w:rPr>
+          <w:lang w:eastAsia="zh-CN"/>
+        </w:rPr>
+        <w:t>nmf</w:t>
+      </w:r>
+      <w:proofErr w:type="spellEnd"/>
+      <w:r>
+        <w:rPr>
+          <w:lang w:eastAsia="zh-CN"/>
+        </w:rPr>
+        <w:t xml:space="preserve"> with r=3</w:t>
+      </w:r>
+    </w:p>
+    <w:p>
+      <w:pPr>
+        <w:rPr>
+          <w:lang w:eastAsia="zh-CN"/>
+        </w:rPr>
+      </w:pPr>
+      <w:r>
+        <w:rPr>
+          <w:lang w:eastAsia="zh-CN"/>
+        </w:rPr>
+        <w:t>[[</w:t>
+      </w:r>
+      <w:proofErr w:type="gramStart"/>
+      <w:r>
+        <w:rPr>
+          <w:lang w:eastAsia="zh-CN"/>
+        </w:rPr>
+        <w:t>2166  177</w:t>
+      </w:r>
+      <w:proofErr w:type="gramEnd"/>
+      <w:r>
+        <w:rPr>
+          <w:lang w:eastAsia="zh-CN"/>
+        </w:rPr>
+        <w:t>]</w:t>
+      </w:r>
+    </w:p>
+    <w:p>
+      <w:pPr>
+        <w:rPr>
+          <w:lang w:eastAsia="zh-CN"/>
+        </w:rPr>
+      </w:pPr>
+      <w:r>
+        <w:rPr>
+          <w:lang w:eastAsia="zh-CN"/>
+        </w:rPr>
+        <w:t xml:space="preserve"> [2389    0]]</w:t>
+      </w:r>
+    </w:p>
+    <w:p>
+      <w:pPr>
+        <w:rPr>
+          <w:lang w:eastAsia="zh-CN"/>
+        </w:rPr>
+      </w:pPr>
+    </w:p>
+    <w:p>
+      <w:pPr>
+        <w:rPr>
+          <w:lang w:eastAsia="zh-CN"/>
+        </w:rPr>
+      </w:pPr>
+      <w:proofErr w:type="spellStart"/>
+      <w:r>
+        <w:rPr>
+          <w:lang w:eastAsia="zh-CN"/>
+        </w:rPr>
+        <w:t>svd</w:t>
+      </w:r>
+      <w:proofErr w:type="spellEnd"/>
+      <w:r>
+        <w:rPr>
+          <w:lang w:eastAsia="zh-CN"/>
+        </w:rPr>
+        <w:t xml:space="preserve"> with r=5</w:t>
+      </w:r>
+    </w:p>
+    <w:p>
+      <w:pPr>
+        <w:rPr>
+          <w:lang w:eastAsia="zh-CN"/>
+        </w:rPr>
+      </w:pPr>
+      <w:r>
+        <w:rPr>
+          <w:lang w:eastAsia="zh-CN"/>
+        </w:rPr>
+        <w:t>[[2342    1]</w:t>
+      </w:r>
+    </w:p>
+    <w:p>
+      <w:pPr>
+        <w:rPr>
+          <w:lang w:eastAsia="zh-CN"/>
+        </w:rPr>
+      </w:pPr>
+      <w:r>
+        <w:rPr>
+          <w:lang w:eastAsia="zh-CN"/>
+        </w:rPr>
+        <w:t xml:space="preserve"> [1384 1005]]</w:t>
+      </w:r>
+    </w:p>
+    <w:p>
+      <w:pPr>
+        <w:rPr>
+          <w:lang w:eastAsia="zh-CN"/>
+        </w:rPr>
+      </w:pPr>
+    </w:p>
+    <w:p>
+      <w:pPr>
+        <w:rPr>
+          <w:lang w:eastAsia="zh-CN"/>
+        </w:rPr>
+      </w:pPr>
+      <w:proofErr w:type="spellStart"/>
+      <w:r>
+        <w:rPr>
+          <w:lang w:eastAsia="zh-CN"/>
+        </w:rPr>
+        <w:t>nmf</w:t>
+      </w:r>
+      <w:proofErr w:type="spellEnd"/>
+      <w:r>
+        <w:rPr>
+          <w:lang w:eastAsia="zh-CN"/>
+        </w:rPr>
+        <w:t xml:space="preserve"> with r=5</w:t>
+      </w:r>
+    </w:p>
+    <w:p>
+      <w:pPr>
+        <w:rPr>
+          <w:lang w:eastAsia="zh-CN"/>
+        </w:rPr>
+      </w:pPr>
+      <w:r>
+        <w:rPr>
+          <w:lang w:eastAsia="zh-CN"/>
+        </w:rPr>
+        <w:t>[[   1 2342]</w:t>
+      </w:r>
+    </w:p>
+    <w:p>
+      <w:pPr>
+        <w:rPr>
+          <w:lang w:eastAsia="zh-CN"/>
+        </w:rPr>
+      </w:pPr>
+      <w:r>
+        <w:rPr>
+          <w:lang w:eastAsia="zh-CN"/>
+        </w:rPr>
+        <w:t xml:space="preserve"> [ 993 1396]]</w:t>
+      </w:r>
+    </w:p>
+    <w:p>
+      <w:pPr>
+        <w:rPr>
+          <w:lang w:eastAsia="zh-CN"/>
+        </w:rPr>
+      </w:pPr>
+    </w:p>
+    <w:p>
+      <w:pPr>
+        <w:rPr>
+          <w:lang w:eastAsia="zh-CN"/>
+        </w:rPr>
+      </w:pPr>
+      <w:proofErr w:type="spellStart"/>
+      <w:r>
+        <w:rPr>
+          <w:lang w:eastAsia="zh-CN"/>
+        </w:rPr>
+        <w:t>svd</w:t>
+      </w:r>
+      <w:proofErr w:type="spellEnd"/>
+      <w:r>
+        <w:rPr>
+          <w:lang w:eastAsia="zh-CN"/>
+        </w:rPr>
+        <w:t xml:space="preserve"> with r=10</w:t>
+      </w:r>
+    </w:p>
+    <w:p>
+      <w:pPr>
+        <w:rPr>
+          <w:lang w:eastAsia="zh-CN"/>
+        </w:rPr>
+      </w:pPr>
+      <w:r>
+        <w:rPr>
+          <w:lang w:eastAsia="zh-CN"/>
+        </w:rPr>
+        <w:t>[[</w:t>
+      </w:r>
+      <w:proofErr w:type="gramStart"/>
+      <w:r>
+        <w:rPr>
+          <w:lang w:eastAsia="zh-CN"/>
+        </w:rPr>
+        <w:t>2139  204</w:t>
+      </w:r>
+      <w:proofErr w:type="gramEnd"/>
+      <w:r>
+        <w:rPr>
+          <w:lang w:eastAsia="zh-CN"/>
+        </w:rPr>
+        <w:t>]</w:t>
+      </w:r>
+    </w:p>
+    <w:p>
+      <w:pPr>
+        <w:rPr>
+          <w:lang w:eastAsia="zh-CN"/>
+        </w:rPr>
+      </w:pPr>
+      <w:r>
+        <w:rPr>
+          <w:lang w:eastAsia="zh-CN"/>
+        </w:rPr>
+        <w:t xml:space="preserve"> </w:t>
+      </w:r>
+      <w:proofErr w:type="gramStart"/>
+      <w:r>
+        <w:rPr>
+          <w:lang w:eastAsia="zh-CN"/>
+        </w:rPr>
+        <w:t>[  50</w:t>
+      </w:r>
+      <w:proofErr w:type="gramEnd"/>
+      <w:r>
+        <w:rPr>
+          <w:lang w:eastAsia="zh-CN"/>
+        </w:rPr>
+        <w:t xml:space="preserve"> 2339]]</w:t>
+      </w:r>
+    </w:p>
+    <w:p>
+      <w:pPr>
+        <w:rPr>
+          <w:lang w:eastAsia="zh-CN"/>
+        </w:rPr>
+      </w:pPr>
+    </w:p>
+    <w:p>
+      <w:pPr>
+        <w:rPr>
+          <w:lang w:eastAsia="zh-CN"/>
+        </w:rPr>
+      </w:pPr>
+      <w:proofErr w:type="spellStart"/>
+      <w:r>
+        <w:rPr>
+          <w:lang w:eastAsia="zh-CN"/>
+        </w:rPr>
+        <w:t>nmf</w:t>
+      </w:r>
+      <w:proofErr w:type="spellEnd"/>
+      <w:r>
+        <w:rPr>
+          <w:lang w:eastAsia="zh-CN"/>
+        </w:rPr>
+        <w:t xml:space="preserve"> with r=10</w:t>
+      </w:r>
+    </w:p>
+    <w:p>
+      <w:pPr>
+        <w:rPr>
+          <w:lang w:eastAsia="zh-CN"/>
+        </w:rPr>
+      </w:pPr>
+      <w:r>
+        <w:rPr>
+          <w:lang w:eastAsia="zh-CN"/>
+        </w:rPr>
+        <w:t>[[2262   81]</w:t>
+      </w:r>
+    </w:p>
+    <w:p>
+      <w:pPr>
+        <w:rPr>
+          <w:lang w:eastAsia="zh-CN"/>
+        </w:rPr>
+      </w:pPr>
+      <w:r>
+        <w:rPr>
+          <w:lang w:eastAsia="zh-CN"/>
+        </w:rPr>
+        <w:t xml:space="preserve"> [2389    0]]</w:t>
+      </w:r>
+    </w:p>
+    <w:p>
+      <w:pPr>
+        <w:rPr>
+          <w:lang w:eastAsia="zh-CN"/>
+        </w:rPr>
+      </w:pPr>
+    </w:p>
+    <w:p>
+      <w:pPr>
+        <w:rPr>
+          <w:lang w:eastAsia="zh-CN"/>
+        </w:rPr>
+      </w:pPr>
+      <w:proofErr w:type="spellStart"/>
+      <w:r>
+        <w:rPr>
+          <w:lang w:eastAsia="zh-CN"/>
+        </w:rPr>
+        <w:t>svd</w:t>
+      </w:r>
+      <w:proofErr w:type="spellEnd"/>
+      <w:r>
+        <w:rPr>
+          <w:lang w:eastAsia="zh-CN"/>
+        </w:rPr>
+        <w:t xml:space="preserve"> with r=20</w:t>
+      </w:r>
+    </w:p>
+    <w:p>
+      <w:pPr>
+        <w:rPr>
+          <w:lang w:eastAsia="zh-CN"/>
+        </w:rPr>
+      </w:pPr>
+      <w:r>
+        <w:rPr>
+          <w:lang w:eastAsia="zh-CN"/>
+        </w:rPr>
+        <w:t>[[</w:t>
+      </w:r>
+      <w:proofErr w:type="gramStart"/>
+      <w:r>
+        <w:rPr>
+          <w:lang w:eastAsia="zh-CN"/>
+        </w:rPr>
+        <w:t>2190  153</w:t>
+      </w:r>
+      <w:proofErr w:type="gramEnd"/>
+      <w:r>
+        <w:rPr>
+          <w:lang w:eastAsia="zh-CN"/>
+        </w:rPr>
+        <w:t>]</w:t>
+      </w:r>
+    </w:p>
+    <w:p>
+      <w:pPr>
+        <w:rPr>
+          <w:lang w:eastAsia="zh-CN"/>
+        </w:rPr>
+      </w:pPr>
+      <w:r>
+        <w:rPr>
+          <w:lang w:eastAsia="zh-CN"/>
+        </w:rPr>
+        <w:t xml:space="preserve"> </w:t>
+      </w:r>
+      <w:proofErr w:type="gramStart"/>
+      <w:r>
+        <w:rPr>
+          <w:lang w:eastAsia="zh-CN"/>
+        </w:rPr>
+        <w:t>[  51</w:t>
+      </w:r>
+      <w:proofErr w:type="gramEnd"/>
+      <w:r>
+        <w:rPr>
+          <w:lang w:eastAsia="zh-CN"/>
+        </w:rPr>
+        <w:t xml:space="preserve"> 2338]]</w:t>
+      </w:r>
+    </w:p>
+    <w:p>
+      <w:pPr>
+        <w:rPr>
+          <w:lang w:eastAsia="zh-CN"/>
+        </w:rPr>
+      </w:pPr>
+    </w:p>
+    <w:p>
+      <w:pPr>
+        <w:rPr>
+          <w:lang w:eastAsia="zh-CN"/>
+        </w:rPr>
+      </w:pPr>
+      <w:proofErr w:type="spellStart"/>
+      <w:r>
+        <w:rPr>
+          <w:lang w:eastAsia="zh-CN"/>
+        </w:rPr>
+        <w:t>nmf</w:t>
+      </w:r>
+      <w:proofErr w:type="spellEnd"/>
+      <w:r>
+        <w:rPr>
+          <w:lang w:eastAsia="zh-CN"/>
+        </w:rPr>
+        <w:t xml:space="preserve"> with r=20</w:t>
+      </w:r>
+    </w:p>
+    <w:p>
+      <w:pPr>
+        <w:rPr>
+          <w:lang w:eastAsia="zh-CN"/>
+        </w:rPr>
+      </w:pPr>
+      <w:r>
+        <w:rPr>
+          <w:lang w:eastAsia="zh-CN"/>
+        </w:rPr>
+        <w:t>[[</w:t>
+      </w:r>
+      <w:proofErr w:type="gramStart"/>
+      <w:r>
+        <w:rPr>
+          <w:lang w:eastAsia="zh-CN"/>
+        </w:rPr>
+        <w:t>2121  222</w:t>
+      </w:r>
+      <w:proofErr w:type="gramEnd"/>
+      <w:r>
+        <w:rPr>
+          <w:lang w:eastAsia="zh-CN"/>
+        </w:rPr>
+        <w:t>]</w:t>
+      </w:r>
+    </w:p>
+    <w:p>
+      <w:pPr>
+        <w:rPr>
+          <w:lang w:eastAsia="zh-CN"/>
+        </w:rPr>
+      </w:pPr>
+      <w:r>
+        <w:rPr>
+          <w:lang w:eastAsia="zh-CN"/>
+        </w:rPr>
+        <w:t xml:space="preserve"> [2387    2]]</w:t>
+      </w:r>
+    </w:p>
+    <w:p>
+      <w:pPr>
+        <w:rPr>
+          <w:lang w:eastAsia="zh-CN"/>
+        </w:rPr>
+      </w:pPr>
+    </w:p>
+    <w:p>
+      <w:pPr>
+        <w:rPr>
+          <w:lang w:eastAsia="zh-CN"/>
+        </w:rPr>
+      </w:pPr>
+      <w:proofErr w:type="spellStart"/>
+      <w:r>
+        <w:rPr>
+          <w:lang w:eastAsia="zh-CN"/>
+        </w:rPr>
+        <w:t>svd</w:t>
+      </w:r>
+      <w:proofErr w:type="spellEnd"/>
+      <w:r>
+        <w:rPr>
+          <w:lang w:eastAsia="zh-CN"/>
+        </w:rPr>
+        <w:t xml:space="preserve"> with r=50</w:t>
+      </w:r>
+    </w:p>
+    <w:p>
+      <w:pPr>
+        <w:rPr>
+          <w:lang w:eastAsia="zh-CN"/>
+        </w:rPr>
+      </w:pPr>
+      <w:r>
+        <w:rPr>
+          <w:lang w:eastAsia="zh-CN"/>
+        </w:rPr>
+        <w:t>[[</w:t>
+      </w:r>
+      <w:proofErr w:type="gramStart"/>
+      <w:r>
+        <w:rPr>
+          <w:lang w:eastAsia="zh-CN"/>
+        </w:rPr>
+        <w:t>2176  167</w:t>
+      </w:r>
+      <w:proofErr w:type="gramEnd"/>
+      <w:r>
+        <w:rPr>
+          <w:lang w:eastAsia="zh-CN"/>
+        </w:rPr>
+        <w:t>]</w:t>
+      </w:r>
+    </w:p>
+    <w:p>
+      <w:pPr>
+        <w:rPr>
+          <w:lang w:eastAsia="zh-CN"/>
+        </w:rPr>
+      </w:pPr>
+      <w:r>
+        <w:rPr>
+          <w:lang w:eastAsia="zh-CN"/>
+        </w:rPr>
+        <w:t xml:space="preserve"> </w:t>
+      </w:r>
+      <w:proofErr w:type="gramStart"/>
+      <w:r>
+        <w:rPr>
+          <w:lang w:eastAsia="zh-CN"/>
+        </w:rPr>
+        <w:t>[  48</w:t>
+      </w:r>
+      <w:proofErr w:type="gramEnd"/>
+      <w:r>
+        <w:rPr>
+          <w:lang w:eastAsia="zh-CN"/>
+        </w:rPr>
+        <w:t xml:space="preserve"> 2341]]</w:t>
+      </w:r>
+    </w:p>
+    <w:p>
+      <w:pPr>
+        <w:rPr>
+          <w:lang w:eastAsia="zh-CN"/>
+        </w:rPr>
+      </w:pPr>
+    </w:p>
+    <w:p>
+      <w:pPr>
+        <w:rPr>
+          <w:lang w:eastAsia="zh-CN"/>
+        </w:rPr>
+      </w:pPr>
+      <w:proofErr w:type="spellStart"/>
+      <w:r>
+        <w:rPr>
+          <w:lang w:eastAsia="zh-CN"/>
+        </w:rPr>
+        <w:t>nmf</w:t>
+      </w:r>
+      <w:proofErr w:type="spellEnd"/>
+      <w:r>
+        <w:rPr>
+          <w:lang w:eastAsia="zh-CN"/>
+        </w:rPr>
+        <w:t xml:space="preserve"> with r=50</w:t>
+      </w:r>
+    </w:p>
+    <w:p>
+      <w:pPr>
+        <w:rPr>
+          <w:lang w:eastAsia="zh-CN"/>
+        </w:rPr>
+      </w:pPr>
+      <w:r>
+        <w:rPr>
+          <w:lang w:eastAsia="zh-CN"/>
+        </w:rPr>
+        <w:t>[[</w:t>
+      </w:r>
+      <w:proofErr w:type="gramStart"/>
+      <w:r>
+        <w:rPr>
+          <w:lang w:eastAsia="zh-CN"/>
+        </w:rPr>
+        <w:t>2162  181</w:t>
+      </w:r>
+      <w:proofErr w:type="gramEnd"/>
+      <w:r>
+        <w:rPr>
+          <w:lang w:eastAsia="zh-CN"/>
+        </w:rPr>
+        <w:t>]</w:t>
+      </w:r>
+    </w:p>
+    <w:p>
+      <w:pPr>
+        <w:rPr>
+          <w:lang w:eastAsia="zh-CN"/>
+        </w:rPr>
+      </w:pPr>
+      <w:r>
+        <w:rPr>
+          <w:lang w:eastAsia="zh-CN"/>
+        </w:rPr>
+        <w:t xml:space="preserve"> [2387    2]]</w:t>
+      </w:r>
+    </w:p>
+    <w:p>
+      <w:pPr>
+        <w:rPr>
+          <w:lang w:eastAsia="zh-CN"/>
+        </w:rPr>
+      </w:pPr>
+    </w:p>
+    <w:p>
+      <w:pPr>
+        <w:rPr>
+          <w:lang w:eastAsia="zh-CN"/>
+        </w:rPr>
+      </w:pPr>
+      <w:proofErr w:type="spellStart"/>
+      <w:r>
+        <w:rPr>
+          <w:lang w:eastAsia="zh-CN"/>
+        </w:rPr>
+        <w:t>svd</w:t>
+      </w:r>
+      <w:proofErr w:type="spellEnd"/>
+      <w:r>
+        <w:rPr>
+          <w:lang w:eastAsia="zh-CN"/>
+        </w:rPr>
+        <w:t xml:space="preserve"> with r=100</w:t>
+      </w:r>
+    </w:p>
+    <w:p>
+      <w:pPr>
+        <w:rPr>
+          <w:lang w:eastAsia="zh-CN"/>
+        </w:rPr>
+      </w:pPr>
+      <w:r>
+        <w:rPr>
+          <w:lang w:eastAsia="zh-CN"/>
+        </w:rPr>
+        <w:t>[[ 113 2230]</w:t>
+      </w:r>
+    </w:p>
+    <w:p>
+      <w:pPr>
+        <w:rPr>
+          <w:lang w:eastAsia="zh-CN"/>
+        </w:rPr>
+      </w:pPr>
+      <w:r>
+        <w:rPr>
+          <w:lang w:eastAsia="zh-CN"/>
+        </w:rPr>
+        <w:t xml:space="preserve"> [2328   61]]</w:t>
+      </w:r>
+    </w:p>
+    <w:p>
+      <w:pPr>
+        <w:rPr>
+          <w:lang w:eastAsia="zh-CN"/>
+        </w:rPr>
+      </w:pPr>
+    </w:p>
+    <w:p>
+      <w:pPr>
+        <w:rPr>
+          <w:lang w:eastAsia="zh-CN"/>
+        </w:rPr>
+      </w:pPr>
+      <w:proofErr w:type="spellStart"/>
+      <w:r>
+        <w:rPr>
+          <w:lang w:eastAsia="zh-CN"/>
+        </w:rPr>
+        <w:t>nmf</w:t>
+      </w:r>
+      <w:proofErr w:type="spellEnd"/>
+      <w:r>
+        <w:rPr>
+          <w:lang w:eastAsia="zh-CN"/>
+        </w:rPr>
+        <w:t xml:space="preserve"> with r=100</w:t>
+      </w:r>
+    </w:p>
+    <w:p>
+      <w:pPr>
+        <w:rPr>
+          <w:lang w:eastAsia="zh-CN"/>
+        </w:rPr>
+      </w:pPr>
+      <w:r>
+        <w:rPr>
+          <w:lang w:eastAsia="zh-CN"/>
+        </w:rPr>
+        <w:t>[[2279   64]</w:t>
+      </w:r>
+    </w:p>
+    <w:p>
+      <w:pPr>
+        <w:rPr>
+          <w:lang w:eastAsia="zh-CN"/>
+        </w:rPr>
+      </w:pPr>
+      <w:r>
+        <w:rPr>
+          <w:lang w:eastAsia="zh-CN"/>
+        </w:rPr>
+        <w:t xml:space="preserve"> [2389    0]]</w:t>
+      </w:r>
+    </w:p>
+    <w:p>
+      <w:pPr>
+        <w:rPr>
+          <w:lang w:eastAsia="zh-CN"/>
+        </w:rPr>
+      </w:pPr>
+    </w:p>
+    <w:p>
+      <w:pPr>
+        <w:rPr>
+          <w:lang w:eastAsia="zh-CN"/>
+        </w:rPr>
+      </w:pPr>
+      <w:proofErr w:type="spellStart"/>
+      <w:r>
+        <w:rPr>
+          <w:lang w:eastAsia="zh-CN"/>
+        </w:rPr>
+        <w:t>svd</w:t>
+      </w:r>
+      <w:proofErr w:type="spellEnd"/>
+      <w:r>
+        <w:rPr>
+          <w:lang w:eastAsia="zh-CN"/>
+        </w:rPr>
+        <w:t xml:space="preserve"> with r=300</w:t>
+      </w:r>
+    </w:p>
+    <w:p>
+      <w:pPr>
+        <w:rPr>
+          <w:lang w:eastAsia="zh-CN"/>
+        </w:rPr>
+      </w:pPr>
+      <w:r>
+        <w:rPr>
+          <w:lang w:eastAsia="zh-CN"/>
+        </w:rPr>
+        <w:t>[[</w:t>
+      </w:r>
+      <w:proofErr w:type="gramStart"/>
+      <w:r>
+        <w:rPr>
+          <w:lang w:eastAsia="zh-CN"/>
+        </w:rPr>
+        <w:t>2226  117</w:t>
+      </w:r>
+      <w:proofErr w:type="gramEnd"/>
+      <w:r>
+        <w:rPr>
+          <w:lang w:eastAsia="zh-CN"/>
+        </w:rPr>
+        <w:t>]</w:t>
+      </w:r>
+    </w:p>
+    <w:p>
+      <w:pPr>
+        <w:rPr>
+          <w:lang w:eastAsia="zh-CN"/>
+        </w:rPr>
+      </w:pPr>
+      <w:r>
+        <w:rPr>
+          <w:lang w:eastAsia="zh-CN"/>
+        </w:rPr>
+        <w:t xml:space="preserve"> </w:t>
+      </w:r>
+      <w:proofErr w:type="gramStart"/>
+      <w:r>
+        <w:rPr>
+          <w:lang w:eastAsia="zh-CN"/>
+        </w:rPr>
+        <w:t>[  59</w:t>
+      </w:r>
+      <w:proofErr w:type="gramEnd"/>
+      <w:r>
+        <w:rPr>
+          <w:lang w:eastAsia="zh-CN"/>
+        </w:rPr>
+        <w:t xml:space="preserve"> 2330]]</w:t>
+      </w:r>
+    </w:p>
+    <w:p>
+      <w:pPr>
+        <w:rPr>
+          <w:lang w:eastAsia="zh-CN"/>
+        </w:rPr>
+      </w:pPr>
+    </w:p>
+    <w:p>
+      <w:pPr>
+        <w:rPr>
+          <w:lang w:eastAsia="zh-CN"/>
+        </w:rPr>
+      </w:pPr>
+      <w:proofErr w:type="spellStart"/>
+      <w:r>
+        <w:rPr>
+          <w:lang w:eastAsia="zh-CN"/>
+        </w:rPr>
+        <w:t>nmf</w:t>
+      </w:r>
+      <w:proofErr w:type="spellEnd"/>
+      <w:r>
+        <w:rPr>
+          <w:lang w:eastAsia="zh-CN"/>
+        </w:rPr>
+        <w:t xml:space="preserve"> with r=300</w:t>
+      </w:r>
+    </w:p>
+    <w:p>
+      <w:pPr>
+        <w:rPr>
+          <w:lang w:eastAsia="zh-CN"/>
+        </w:rPr>
+      </w:pPr>
+      <w:r>
+        <w:rPr>
+          <w:lang w:eastAsia="zh-CN"/>
+        </w:rPr>
+        <w:t>[[ 146 2197]</w:t>
+      </w:r>
+    </w:p>
+    <w:p>
+      <w:pPr>
+        <w:rPr>
+          <w:lang w:eastAsia="zh-CN"/>
+        </w:rPr>
+      </w:pPr>
+      <w:r>
+        <w:rPr>
+          <w:lang w:eastAsia="zh-CN"/>
+        </w:rPr>
+        <w:t xml:space="preserve"> </w:t>
+      </w:r>
+      <w:proofErr w:type="gramStart"/>
+      <w:r>
+        <w:rPr>
+          <w:lang w:eastAsia="zh-CN"/>
+        </w:rPr>
+        <w:t>[  13</w:t>
+      </w:r>
+      <w:proofErr w:type="gramEnd"/>
+      <w:r>
+        <w:rPr>
+          <w:lang w:eastAsia="zh-CN"/>
+        </w:rPr>
+        <w:t xml:space="preserve"> 2376]]</w:t>
+      </w:r>
+    </w:p>
+    <w:p>
+      <w:pPr>
+        <w:rPr>
+          <w:lang w:eastAsia="zh-CN"/>
+        </w:rPr>
+      </w:pPr>
+    </w:p>
+    <w:p>
+      <w:pPr>
+        <w:rPr>
+          <w:lang w:eastAsia="zh-CN"/>
+        </w:rPr>
+      </w:pPr>
+    </w:p>
+    <w:p>
+      <w:pPr>
+        <w:rPr>
+          <w:lang w:eastAsia="zh-CN"/>
+        </w:rPr>
+      </w:pPr>
+    </w:p>
+    <w:p>
+      <w:pPr>
+        <w:rPr>
+          <w:lang w:eastAsia="zh-CN"/>
+        </w:rPr>
+      </w:pPr>
+    </w:p>
+    <w:p>
+      <w:pPr>
+        <w:rPr>
+          <w:lang w:eastAsia="zh-CN"/>
+        </w:rPr>
+      </w:pPr>
+    </w:p>
+    <w:p>
+      <w:pPr>
+        <w:rPr>
+          <w:lang w:eastAsia="zh-CN"/>
+        </w:rPr>
+      </w:pPr>
+    </w:p>
+    <w:p>
+      <w:pPr>
+        <w:rPr>
+          <w:lang w:eastAsia="zh-CN"/>
+        </w:rPr>
+      </w:pPr>
+    </w:p>
+    <w:p>
+      <w:pPr>
+        <w:rPr>
+          <w:lang w:eastAsia="zh-CN"/>
+        </w:rPr>
+      </w:pPr>
+    </w:p>
+    <w:p>
+      <w:pPr>
+        <w:rPr>
+          <w:lang w:eastAsia="zh-CN"/>
+        </w:rPr>
+      </w:pPr>
+    </w:p>
+    <w:p>
+      <w:pPr>
+        <w:rPr>
+          <w:lang w:eastAsia="zh-CN"/>
+        </w:rPr>
+      </w:pPr>
+    </w:p>
+    <w:p>
+      <w:pPr>
+        <w:rPr>
+          <w:lang w:eastAsia="zh-CN"/>
+        </w:rPr>
+      </w:pPr>
+    </w:p>
+    <w:p>
+      <w:pPr>
+        <w:rPr>
+          <w:lang w:eastAsia="zh-CN"/>
+        </w:rPr>
+      </w:pPr>
+    </w:p>
+    <w:p>
+      <w:pPr>
+        <w:rPr>
+          <w:lang w:eastAsia="zh-CN"/>
+        </w:rPr>
+      </w:pPr>
+    </w:p>
+    <w:p>
+      <w:pPr>
+        <w:rPr>
+          <w:lang w:eastAsia="zh-CN"/>
+        </w:rPr>
+      </w:pPr>
+    </w:p>
+    <w:p>
+      <w:pPr>
+        <w:rPr>
+          <w:lang w:eastAsia="zh-CN"/>
+        </w:rPr>
+      </w:pPr>
+    </w:p>
+    <w:p>
+      <w:pPr>
+        <w:rPr>
+          <w:lang w:eastAsia="zh-CN"/>
+        </w:rPr>
+      </w:pPr>
+    </w:p>
+    <w:p>
+      <w:pPr>
+        <w:rPr>
+          <w:lang w:eastAsia="zh-CN"/>
+        </w:rPr>
+      </w:pPr>
+      <w:r>
+        <w:rPr>
+          <w:b/>
+          <w:u w:val="single"/>
+          <w:lang w:eastAsia="zh-CN"/>
+        </w:rPr>
+        <w:t>Question4</w:t>
+      </w:r>
+      <w:r>
+        <w:rPr>
+          <w:lang w:eastAsia="zh-CN"/>
+        </w:rPr>
+        <w:t>:</w:t>
+      </w:r>
+    </w:p>
+    <w:p>
+      <w:pPr>
+        <w:rPr>
+          <w:lang w:eastAsia="zh-CN"/>
+        </w:rPr>
+      </w:pPr>
+    </w:p>
+    <w:p>
+      <w:pPr>
+        <w:rPr>
+          <w:lang w:eastAsia="zh-CN"/>
+        </w:rPr>
+      </w:pPr>
+      <w:r>
+        <w:rPr>
+          <w:lang w:eastAsia="zh-CN"/>
+        </w:rPr>
+        <w:t>==================================================</w:t>
+      </w:r>
+    </w:p>
+    <w:p>
+      <w:pPr>
+        <w:rPr>
+          <w:lang w:eastAsia="zh-CN"/>
+        </w:rPr>
+      </w:pPr>
+      <w:r>
+        <w:rPr>
+          <w:lang w:eastAsia="zh-CN"/>
+        </w:rPr>
+        <w:t xml:space="preserve">normal </w:t>
+      </w:r>
+      <w:proofErr w:type="spellStart"/>
+      <w:r>
+        <w:rPr>
+          <w:lang w:eastAsia="zh-CN"/>
+        </w:rPr>
+        <w:t>svd</w:t>
+      </w:r>
+      <w:proofErr w:type="spellEnd"/>
+    </w:p>
+    <w:p>
+      <w:pPr>
+        <w:rPr>
+          <w:lang w:eastAsia="zh-CN"/>
+        </w:rPr>
+      </w:pPr>
+      <w:r>
+        <w:rPr>
+          <w:lang w:eastAsia="zh-CN"/>
+        </w:rPr>
+        <w:t>==================================================</w:t>
+      </w:r>
+    </w:p>
+    <w:p>
+      <w:pPr>
+        <w:rPr>
+          <w:lang w:eastAsia="zh-CN"/>
+        </w:rPr>
+      </w:pPr>
+      <w:r>
+        <w:rPr>
+          <w:lang w:eastAsia="zh-CN"/>
+        </w:rPr>
+        <w:t xml:space="preserve">Confusion Matrix: </w:t>
+      </w:r>
+    </w:p>
+    <w:p>
+      <w:pPr>
+        <w:rPr>
+          <w:lang w:eastAsia="zh-CN"/>
+        </w:rPr>
+      </w:pPr>
+      <w:r>
+        <w:rPr>
+          <w:lang w:eastAsia="zh-CN"/>
+        </w:rPr>
+        <w:t>[[</w:t>
+      </w:r>
+      <w:proofErr w:type="gramStart"/>
+      <w:r>
+        <w:rPr>
+          <w:lang w:eastAsia="zh-CN"/>
+        </w:rPr>
+        <w:t>1396  947</w:t>
+      </w:r>
+      <w:proofErr w:type="gramEnd"/>
+      <w:r>
+        <w:rPr>
+          <w:lang w:eastAsia="zh-CN"/>
+        </w:rPr>
+        <w:t>]</w:t>
+      </w:r>
+    </w:p>
+    <w:p>
+      <w:pPr>
+        <w:rPr>
+          <w:lang w:eastAsia="zh-CN"/>
+        </w:rPr>
+      </w:pPr>
+      <w:r>
+        <w:rPr>
+          <w:lang w:eastAsia="zh-CN"/>
+        </w:rPr>
+        <w:t xml:space="preserve"> [ 119 2270]]</w:t>
+      </w:r>
+    </w:p>
+    <w:p>
+      <w:pPr>
+        <w:rPr>
+          <w:lang w:eastAsia="zh-CN"/>
+        </w:rPr>
+      </w:pPr>
+      <w:r>
+        <w:rPr>
+          <w:lang w:eastAsia="zh-CN"/>
+        </w:rPr>
+        <w:t>Homogeneity Score: 0.278</w:t>
+      </w:r>
+    </w:p>
+    <w:p>
+      <w:pPr>
+        <w:rPr>
+          <w:lang w:eastAsia="zh-CN"/>
+        </w:rPr>
+      </w:pPr>
+      <w:r>
+        <w:rPr>
+          <w:lang w:eastAsia="zh-CN"/>
+        </w:rPr>
+        <w:t>Completeness Score: 0.308</w:t>
+      </w:r>
+    </w:p>
+    <w:p>
+      <w:pPr>
+        <w:rPr>
+          <w:lang w:eastAsia="zh-CN"/>
+        </w:rPr>
+      </w:pPr>
+      <w:r>
+        <w:rPr>
+          <w:lang w:eastAsia="zh-CN"/>
+        </w:rPr>
+        <w:t>V-measure: 0.292</w:t>
+      </w:r>
+    </w:p>
+    <w:p>
+      <w:pPr>
+        <w:rPr>
+          <w:lang w:eastAsia="zh-CN"/>
+        </w:rPr>
+      </w:pPr>
+      <w:r>
+        <w:rPr>
+          <w:lang w:eastAsia="zh-CN"/>
+        </w:rPr>
+        <w:t>Adjusted Rand Score: 0.302</w:t>
+      </w:r>
+    </w:p>
+    <w:p>
+      <w:pPr>
+        <w:rPr>
+          <w:lang w:eastAsia="zh-CN"/>
+        </w:rPr>
+      </w:pPr>
+      <w:r>
+        <w:rPr>
+          <w:lang w:eastAsia="zh-CN"/>
+        </w:rPr>
+        <w:t>Adjusted Mutual Info Score: 0.278</w:t>
+      </w:r>
+      <w:r>
+        <w:rPr>
+          <w:noProof/>
+          <w:lang w:eastAsia="zh-CN"/>
+        </w:rPr>
+        <w:drawing>
+          <wp:inline distT="0" distB="0" distL="0" distR="0" wp14:anchorId="701E66B3" wp14:editId="159B2562">
+            <wp:extent cx="5256962" cy="3944288"/>
+            <wp:effectExtent l="0" t="0" r="1270" b="0"/>
+            <wp:docPr id="4" name="Picture 4" descr="../../../Desktop/svd.png"/>
+            <wp:cNvGraphicFramePr>
+              <a:graphicFrameLocks xmlns:a="http://schemas.openxmlformats.org/drawingml/2006/main" noChangeAspect="1"/>
+            </wp:cNvGraphicFramePr>
+            <a:graphic xmlns:a="http://schemas.openxmlformats.org/drawingml/2006/main">
+              <a:graphicData uri="http://schemas.openxmlformats.org/drawingml/2006/picture">
+                <pic:pic xmlns:pic="http://schemas.openxmlformats.org/drawingml/2006/picture">
+                  <pic:nvPicPr>
+                    <pic:cNvPr id="0" name="Picture 1" descr="../../../Desktop/svd.png"/>
+                    <pic:cNvPicPr>
+                      <a:picLocks noChangeAspect="1" noChangeArrowheads="1"/>
+                    </pic:cNvPicPr>
+                  </pic:nvPicPr>
+                  <pic:blipFill>
+                    <a:blip r:embed="rId7">
+                      <a:extLst>
+                        <a:ext uri="{28A0092B-C50C-407E-A947-70E740481C1C}">
+                          <a14:useLocalDpi xmlns:a14="http://schemas.microsoft.com/office/drawing/2010/main" val="0"/>
+                        </a:ext>
+                      </a:extLst>
+                    </a:blip>
+                    <a:srcRect/>
+                    <a:stretch>
+                      <a:fillRect/>
+                    </a:stretch>
+                  </pic:blipFill>
+                  <pic:spPr bwMode="auto">
+                    <a:xfrm>
+                      <a:off x="0" y="0"/>
+                      <a:ext cx="5297908" cy="3975010"/>
+                    </a:xfrm>
+                    <a:prstGeom prst="rect">
+                      <a:avLst/>
+                    </a:prstGeom>
+                    <a:noFill/>
+                    <a:ln>
+                      <a:noFill/>
+                    </a:ln>
+                  </pic:spPr>
+                </pic:pic>
+              </a:graphicData>
+            </a:graphic>
+          </wp:inline>
+        </w:drawing>
+      </w:r>
+    </w:p>
+    <w:p>
+      <w:pPr>
+        <w:rPr>
+          <w:lang w:eastAsia="zh-CN"/>
+        </w:rPr>
+      </w:pPr>
+    </w:p>
+    <w:p>
+      <w:pPr>
+        <w:rPr>
+          <w:lang w:eastAsia="zh-CN"/>
+        </w:rPr>
+      </w:pPr>
+    </w:p>
+    <w:p>
+      <w:pPr>
+        <w:rPr>
+          <w:lang w:eastAsia="zh-CN"/>
+        </w:rPr>
+      </w:pPr>
+    </w:p>
+    <w:p>
+      <w:pPr>
+        <w:rPr>
+          <w:lang w:eastAsia="zh-CN"/>
+        </w:rPr>
+      </w:pPr>
+    </w:p>
+    <w:p>
+      <w:pPr>
+        <w:rPr>
+          <w:lang w:eastAsia="zh-CN"/>
+        </w:rPr>
+      </w:pPr>
+    </w:p>
+    <w:p>
+      <w:pPr>
+        <w:rPr>
+          <w:lang w:eastAsia="zh-CN"/>
+        </w:rPr>
+      </w:pPr>
+    </w:p>
+    <w:p>
+      <w:pPr>
+        <w:rPr>
+          <w:lang w:eastAsia="zh-CN"/>
+        </w:rPr>
+      </w:pPr>
+    </w:p>
+    <w:p>
+      <w:pPr>
+        <w:rPr>
+          <w:lang w:eastAsia="zh-CN"/>
+        </w:rPr>
+      </w:pPr>
+    </w:p>
+    <w:p>
+      <w:pPr>
+        <w:rPr>
+          <w:lang w:eastAsia="zh-CN"/>
+        </w:rPr>
+      </w:pPr>
+    </w:p>
+    <w:p>
+      <w:pPr>
+        <w:rPr>
+          <w:lang w:eastAsia="zh-CN"/>
+        </w:rPr>
+      </w:pPr>
+    </w:p>
+    <w:p>
+      <w:pPr>
+        <w:rPr>
+          <w:lang w:eastAsia="zh-CN"/>
+        </w:rPr>
+      </w:pPr>
+    </w:p>
+    <w:p>
+      <w:pPr>
+        <w:rPr>
+          <w:lang w:eastAsia="zh-CN"/>
+        </w:rPr>
+      </w:pPr>
+      <w:r>
+        <w:rPr>
+          <w:lang w:eastAsia="zh-CN"/>
+        </w:rPr>
+        <w:t>==================================================</w:t>
+      </w:r>
+    </w:p>
+    <w:p>
+      <w:pPr>
+        <w:rPr>
+          <w:lang w:eastAsia="zh-CN"/>
+        </w:rPr>
+      </w:pPr>
+      <w:r>
+        <w:rPr>
+          <w:lang w:eastAsia="zh-CN"/>
+        </w:rPr>
+        <w:t xml:space="preserve">normal </w:t>
+      </w:r>
+      <w:proofErr w:type="spellStart"/>
+      <w:r>
+        <w:rPr>
+          <w:lang w:eastAsia="zh-CN"/>
+        </w:rPr>
+        <w:t>nmf</w:t>
+      </w:r>
+      <w:proofErr w:type="spellEnd"/>
+    </w:p>
+    <w:p>
+      <w:pPr>
+        <w:rPr>
+          <w:lang w:eastAsia="zh-CN"/>
+        </w:rPr>
+      </w:pPr>
+      <w:r>
+        <w:rPr>
+          <w:lang w:eastAsia="zh-CN"/>
+        </w:rPr>
+        <w:t>==================================================</w:t>
+      </w:r>
+    </w:p>
+    <w:p>
+      <w:pPr>
+        <w:rPr>
+          <w:lang w:eastAsia="zh-CN"/>
+        </w:rPr>
+      </w:pPr>
+      <w:r>
+        <w:rPr>
+          <w:lang w:eastAsia="zh-CN"/>
+        </w:rPr>
+        <w:t xml:space="preserve">Confusion Matrix: </w:t>
+      </w:r>
+    </w:p>
+    <w:p>
+      <w:pPr>
+        <w:rPr>
+          <w:lang w:eastAsia="zh-CN"/>
+        </w:rPr>
+      </w:pPr>
+      <w:r>
+        <w:rPr>
+          <w:lang w:eastAsia="zh-CN"/>
+        </w:rPr>
+        <w:t>[[ 139 2204]</w:t>
+      </w:r>
+    </w:p>
+    <w:p>
+      <w:pPr>
+        <w:rPr>
+          <w:lang w:eastAsia="zh-CN"/>
+        </w:rPr>
+      </w:pPr>
+      <w:r>
+        <w:rPr>
+          <w:lang w:eastAsia="zh-CN"/>
+        </w:rPr>
+        <w:t xml:space="preserve"> [2296   93]]</w:t>
+      </w:r>
+    </w:p>
+    <w:p>
+      <w:pPr>
+        <w:rPr>
+          <w:lang w:eastAsia="zh-CN"/>
+        </w:rPr>
+      </w:pPr>
+      <w:r>
+        <w:rPr>
+          <w:lang w:eastAsia="zh-CN"/>
+        </w:rPr>
+        <w:t>Homogeneity Score: 0.719</w:t>
+      </w:r>
+    </w:p>
+    <w:p>
+      <w:pPr>
+        <w:rPr>
+          <w:lang w:eastAsia="zh-CN"/>
+        </w:rPr>
+      </w:pPr>
+      <w:r>
+        <w:rPr>
+          <w:lang w:eastAsia="zh-CN"/>
+        </w:rPr>
+        <w:t>Completeness Score: 0.719</w:t>
+      </w:r>
+    </w:p>
+    <w:p>
+      <w:pPr>
+        <w:rPr>
+          <w:lang w:eastAsia="zh-CN"/>
+        </w:rPr>
+      </w:pPr>
+      <w:r>
+        <w:rPr>
+          <w:lang w:eastAsia="zh-CN"/>
+        </w:rPr>
+        <w:t>V-measure: 0.719</w:t>
+      </w:r>
+    </w:p>
+    <w:p>
+      <w:pPr>
+        <w:rPr>
+          <w:lang w:eastAsia="zh-CN"/>
+        </w:rPr>
+      </w:pPr>
+      <w:r>
+        <w:rPr>
+          <w:lang w:eastAsia="zh-CN"/>
+        </w:rPr>
+        <w:t>Adjusted Rand Score: 0.813</w:t>
+      </w:r>
+    </w:p>
+    <w:p>
+      <w:pPr>
+        <w:rPr>
+          <w:lang w:eastAsia="zh-CN"/>
+        </w:rPr>
+      </w:pPr>
+      <w:r>
+        <w:rPr>
+          <w:lang w:eastAsia="zh-CN"/>
+        </w:rPr>
+        <w:t>Adjusted Mutual Info Score: 0.719</w:t>
+      </w:r>
+      <w:r>
+        <w:rPr>
+          <w:noProof/>
+          <w:lang w:eastAsia="zh-CN"/>
+        </w:rPr>
+        <w:drawing>
+          <wp:inline distT="0" distB="0" distL="0" distR="0" wp14:anchorId="3316BB5C" wp14:editId="3D058077">
+            <wp:extent cx="5537835" cy="4155026"/>
+            <wp:effectExtent l="0" t="0" r="0" b="10795"/>
+            <wp:docPr id="6" name="Picture 6" descr="../../../Desktop/nmf.png"/>
+            <wp:cNvGraphicFramePr>
+              <a:graphicFrameLocks xmlns:a="http://schemas.openxmlformats.org/drawingml/2006/main" noChangeAspect="1"/>
+            </wp:cNvGraphicFramePr>
+            <a:graphic xmlns:a="http://schemas.openxmlformats.org/drawingml/2006/main">
+              <a:graphicData uri="http://schemas.openxmlformats.org/drawingml/2006/picture">
+                <pic:pic xmlns:pic="http://schemas.openxmlformats.org/drawingml/2006/picture">
+                  <pic:nvPicPr>
+                    <pic:cNvPr id="0" name="Picture 3" descr="../../../Desktop/nmf.png"/>
+                    <pic:cNvPicPr>
+                      <a:picLocks noChangeAspect="1" noChangeArrowheads="1"/>
+                    </pic:cNvPicPr>
+                  </pic:nvPicPr>
+                  <pic:blipFill>
+                    <a:blip r:embed="rId8">
+                      <a:extLst>
+                        <a:ext uri="{28A0092B-C50C-407E-A947-70E740481C1C}">
+                          <a14:useLocalDpi xmlns:a14="http://schemas.microsoft.com/office/drawing/2010/main" val="0"/>
+                        </a:ext>
+                      </a:extLst>
+                    </a:blip>
+                    <a:srcRect/>
+                    <a:stretch>
+                      <a:fillRect/>
+                    </a:stretch>
+                  </pic:blipFill>
+                  <pic:spPr bwMode="auto">
+                    <a:xfrm>
+                      <a:off x="0" y="0"/>
+                      <a:ext cx="5598542" cy="4200574"/>
+                    </a:xfrm>
+                    <a:prstGeom prst="rect">
+                      <a:avLst/>
+                    </a:prstGeom>
+                    <a:noFill/>
+                    <a:ln>
+                      <a:noFill/>
+                    </a:ln>
+                  </pic:spPr>
+                </pic:pic>
+              </a:graphicData>
+            </a:graphic>
+          </wp:inline>
+        </w:drawing>
+      </w:r>
+    </w:p>
+    <w:p>
+      <w:pPr>
+        <w:rPr>
+          <w:lang w:eastAsia="zh-CN"/>
+        </w:rPr>
+      </w:pPr>
+    </w:p>
+    <w:p>
+      <w:pPr>
+        <w:rPr>
+          <w:lang w:eastAsia="zh-CN"/>
+        </w:rPr>
+      </w:pPr>
+    </w:p>
+    <w:p>
+      <w:pPr>
+        <w:rPr>
+          <w:lang w:eastAsia="zh-CN"/>
+        </w:rPr>
+      </w:pPr>
+    </w:p>
+    <w:p>
+      <w:pPr>
+        <w:rPr>
+          <w:lang w:eastAsia="zh-CN"/>
+        </w:rPr>
+      </w:pPr>
+    </w:p>
+    <w:p>
+      <w:pPr>
+        <w:rPr>
+          <w:lang w:eastAsia="zh-CN"/>
+        </w:rPr>
+      </w:pPr>
+    </w:p>
+    <w:p>
+      <w:pPr>
+        <w:rPr>
+          <w:lang w:eastAsia="zh-CN"/>
+        </w:rPr>
+      </w:pPr>
+    </w:p>
+    <w:p>
+      <w:pPr>
+        <w:rPr>
+          <w:lang w:eastAsia="zh-CN"/>
+        </w:rPr>
+      </w:pPr>
+    </w:p>
+    <w:p>
+      <w:pPr>
+        <w:rPr>
+          <w:lang w:eastAsia="zh-CN"/>
+        </w:rPr>
+      </w:pPr>
+    </w:p>
+    <w:p>
+      <w:pPr>
+        <w:rPr>
+          <w:lang w:eastAsia="zh-CN"/>
+        </w:rPr>
+      </w:pPr>
+    </w:p>
+    <w:p>
+      <w:pPr>
+        <w:rPr>
+          <w:lang w:eastAsia="zh-CN"/>
+        </w:rPr>
+      </w:pPr>
+    </w:p>
+    <w:p>
+      <w:pPr>
+        <w:rPr>
+          <w:lang w:eastAsia="zh-CN"/>
+        </w:rPr>
+      </w:pPr>
+    </w:p>
+    <w:p>
+      <w:pPr>
+        <w:rPr>
+          <w:lang w:eastAsia="zh-CN"/>
+        </w:rPr>
+      </w:pPr>
+      <w:r>
+        <w:rPr>
+          <w:lang w:eastAsia="zh-CN"/>
+        </w:rPr>
+        <w:t>==================================================</w:t>
+      </w:r>
+    </w:p>
+    <w:p>
+      <w:pPr>
+        <w:rPr>
+          <w:lang w:eastAsia="zh-CN"/>
+        </w:rPr>
+      </w:pPr>
+      <w:r>
+        <w:rPr>
+          <w:lang w:eastAsia="zh-CN"/>
+        </w:rPr>
+        <w:t>normal</w:t>
+      </w:r>
+      <w:r>
+        <w:rPr>
+          <w:lang w:eastAsia="zh-CN"/>
+        </w:rPr>
+        <w:t xml:space="preserve">ized </w:t>
+      </w:r>
+      <w:proofErr w:type="spellStart"/>
+      <w:r>
+        <w:rPr>
+          <w:lang w:eastAsia="zh-CN"/>
+        </w:rPr>
+        <w:t>svd</w:t>
+      </w:r>
+      <w:proofErr w:type="spellEnd"/>
+    </w:p>
+    <w:p>
+      <w:pPr>
+        <w:rPr>
+          <w:lang w:eastAsia="zh-CN"/>
+        </w:rPr>
+      </w:pPr>
+      <w:r>
+        <w:rPr>
+          <w:lang w:eastAsia="zh-CN"/>
+        </w:rPr>
+        <w:t>==================================================</w:t>
+      </w:r>
+    </w:p>
+    <w:p>
+      <w:pPr>
+        <w:rPr>
+          <w:lang w:eastAsia="zh-CN"/>
+        </w:rPr>
+      </w:pPr>
+      <w:r>
+        <w:rPr>
+          <w:lang w:eastAsia="zh-CN"/>
+        </w:rPr>
+        <w:t xml:space="preserve">Confusion Matrix: </w:t>
+      </w:r>
+    </w:p>
+    <w:p>
+      <w:pPr>
+        <w:rPr>
+          <w:lang w:eastAsia="zh-CN"/>
+        </w:rPr>
+      </w:pPr>
+      <w:r>
+        <w:rPr>
+          <w:lang w:eastAsia="zh-CN"/>
+        </w:rPr>
+        <w:t>[[</w:t>
+      </w:r>
+      <w:proofErr w:type="gramStart"/>
+      <w:r>
+        <w:rPr>
+          <w:lang w:eastAsia="zh-CN"/>
+        </w:rPr>
+        <w:t>1396  947</w:t>
+      </w:r>
+      <w:proofErr w:type="gramEnd"/>
+      <w:r>
+        <w:rPr>
+          <w:lang w:eastAsia="zh-CN"/>
+        </w:rPr>
+        <w:t>]</w:t>
+      </w:r>
+    </w:p>
+    <w:p>
+      <w:pPr>
+        <w:rPr>
+          <w:lang w:eastAsia="zh-CN"/>
+        </w:rPr>
+      </w:pPr>
+      <w:r>
+        <w:rPr>
+          <w:lang w:eastAsia="zh-CN"/>
+        </w:rPr>
+        <w:t xml:space="preserve"> [ 119 2270]]</w:t>
+      </w:r>
+    </w:p>
+    <w:p>
+      <w:pPr>
+        <w:rPr>
+          <w:lang w:eastAsia="zh-CN"/>
+        </w:rPr>
+      </w:pPr>
+      <w:r>
+        <w:rPr>
+          <w:lang w:eastAsia="zh-CN"/>
+        </w:rPr>
+        <w:t>Homogeneity Score: 0.278</w:t>
+      </w:r>
+    </w:p>
+    <w:p>
+      <w:pPr>
+        <w:rPr>
+          <w:lang w:eastAsia="zh-CN"/>
+        </w:rPr>
+      </w:pPr>
+      <w:r>
+        <w:rPr>
+          <w:lang w:eastAsia="zh-CN"/>
+        </w:rPr>
+        <w:t>Completeness Score: 0.308</w:t>
+      </w:r>
+    </w:p>
+    <w:p>
+      <w:pPr>
+        <w:rPr>
+          <w:lang w:eastAsia="zh-CN"/>
+        </w:rPr>
+      </w:pPr>
+      <w:r>
+        <w:rPr>
+          <w:lang w:eastAsia="zh-CN"/>
+        </w:rPr>
+        <w:t>V-measure: 0.292</w:t>
+      </w:r>
+    </w:p>
+    <w:p>
+      <w:pPr>
+        <w:rPr>
+          <w:lang w:eastAsia="zh-CN"/>
+        </w:rPr>
+      </w:pPr>
+      <w:r>
+        <w:rPr>
+          <w:lang w:eastAsia="zh-CN"/>
+        </w:rPr>
+        <w:t>Adjusted Rand Score: 0.302</w:t>
+      </w:r>
+    </w:p>
+    <w:p>
+      <w:pPr>
+        <w:rPr>
+          <w:lang w:eastAsia="zh-CN"/>
+        </w:rPr>
+      </w:pPr>
+      <w:r>
+        <w:rPr>
+          <w:lang w:eastAsia="zh-CN"/>
+        </w:rPr>
+        <w:t>Adjusted Mutual Info Score: 0.278</w:t>
+      </w:r>
+    </w:p>
+    <w:p>
+      <w:pPr>
+        <w:rPr>
+          <w:lang w:eastAsia="zh-CN"/>
+        </w:rPr>
+      </w:pPr>
+    </w:p>
+    <w:p>
+      <w:pPr>
+        <w:rPr>
+          <w:lang w:eastAsia="zh-CN"/>
+        </w:rPr>
+      </w:pPr>
+      <w:r>
+        <w:rPr>
+          <w:noProof/>
+          <w:lang w:eastAsia="zh-CN"/>
+        </w:rPr>
+        <w:drawing>
+          <wp:inline distT="0" distB="0" distL="0" distR="0" wp14:anchorId="058F47EA" wp14:editId="232796FC">
+            <wp:extent cx="6126858" cy="4596973"/>
+            <wp:effectExtent l="0" t="0" r="0" b="635"/>
+            <wp:docPr id="7" name="Picture 7" descr="../../../Desktop/svd_n.png"/>
+            <wp:cNvGraphicFramePr>
+              <a:graphicFrameLocks xmlns:a="http://schemas.openxmlformats.org/drawingml/2006/main" noChangeAspect="1"/>
+            </wp:cNvGraphicFramePr>
+            <a:graphic xmlns:a="http://schemas.openxmlformats.org/drawingml/2006/main">
+              <a:graphicData uri="http://schemas.openxmlformats.org/drawingml/2006/picture">
+                <pic:pic xmlns:pic="http://schemas.openxmlformats.org/drawingml/2006/picture">
+                  <pic:nvPicPr>
+                    <pic:cNvPr id="0" name="Picture 4" descr="../../../Desktop/svd_n.png"/>
+                    <pic:cNvPicPr>
+                      <a:picLocks noChangeAspect="1" noChangeArrowheads="1"/>
+                    </pic:cNvPicPr>
+                  </pic:nvPicPr>
+                  <pic:blipFill>
+                    <a:blip r:embed="rId9">
+                      <a:extLst>
+                        <a:ext uri="{28A0092B-C50C-407E-A947-70E740481C1C}">
+                          <a14:useLocalDpi xmlns:a14="http://schemas.microsoft.com/office/drawing/2010/main" val="0"/>
+                        </a:ext>
+                      </a:extLst>
+                    </a:blip>
+                    <a:srcRect/>
+                    <a:stretch>
+                      <a:fillRect/>
+                    </a:stretch>
+                  </pic:blipFill>
+                  <pic:spPr bwMode="auto">
+                    <a:xfrm>
+                      <a:off x="0" y="0"/>
+                      <a:ext cx="6150222" cy="4614503"/>
+                    </a:xfrm>
+                    <a:prstGeom prst="rect">
+                      <a:avLst/>
+                    </a:prstGeom>
+                    <a:noFill/>
+                    <a:ln>
+                      <a:noFill/>
+                    </a:ln>
+                  </pic:spPr>
+                </pic:pic>
+              </a:graphicData>
+            </a:graphic>
+          </wp:inline>
+        </w:drawing>
+      </w:r>
+    </w:p>
+    <w:p>
+      <w:pPr>
+        <w:rPr>
+          <w:lang w:eastAsia="zh-CN"/>
+        </w:rPr>
+      </w:pPr>
+    </w:p>
+    <w:p>
+      <w:pPr>
+        <w:rPr>
+          <w:lang w:eastAsia="zh-CN"/>
+        </w:rPr>
+      </w:pPr>
+    </w:p>
+    <w:p>
+      <w:pPr>
+        <w:rPr>
+          <w:lang w:eastAsia="zh-CN"/>
+        </w:rPr>
+      </w:pPr>
+    </w:p>
+    <w:p>
+      <w:pPr>
+        <w:rPr>
+          <w:lang w:eastAsia="zh-CN"/>
+        </w:rPr>
+      </w:pPr>
+    </w:p>
+    <w:p>
+      <w:pPr>
+        <w:rPr>
+          <w:lang w:eastAsia="zh-CN"/>
+        </w:rPr>
+      </w:pPr>
+    </w:p>
+    <w:p>
+      <w:pPr>
+        <w:rPr>
+          <w:lang w:eastAsia="zh-CN"/>
+        </w:rPr>
+      </w:pPr>
+      <w:r>
+        <w:rPr>
+          <w:lang w:eastAsia="zh-CN"/>
+        </w:rPr>
+        <w:t>==================================================</w:t>
+      </w:r>
+    </w:p>
+    <w:p>
+      <w:pPr>
+        <w:rPr>
+          <w:lang w:eastAsia="zh-CN"/>
+        </w:rPr>
+      </w:pPr>
+      <w:r>
+        <w:rPr>
+          <w:lang w:eastAsia="zh-CN"/>
+        </w:rPr>
+        <w:t>normal</w:t>
+      </w:r>
+      <w:r>
+        <w:rPr>
+          <w:lang w:eastAsia="zh-CN"/>
+        </w:rPr>
+        <w:t>ized</w:t>
+      </w:r>
+      <w:r>
+        <w:rPr>
+          <w:lang w:eastAsia="zh-CN"/>
+        </w:rPr>
+        <w:t xml:space="preserve"> </w:t>
+      </w:r>
+      <w:proofErr w:type="spellStart"/>
+      <w:r>
+        <w:rPr>
+          <w:lang w:eastAsia="zh-CN"/>
+        </w:rPr>
+        <w:t>nmf</w:t>
+      </w:r>
+      <w:proofErr w:type="spellEnd"/>
+    </w:p>
+    <w:p>
+      <w:pPr>
+        <w:rPr>
+          <w:lang w:eastAsia="zh-CN"/>
+        </w:rPr>
+      </w:pPr>
+      <w:r>
+        <w:rPr>
+          <w:lang w:eastAsia="zh-CN"/>
+        </w:rPr>
+        <w:t>==================================================</w:t>
+      </w:r>
+    </w:p>
+    <w:p>
+      <w:pPr>
+        <w:rPr>
+          <w:lang w:eastAsia="zh-CN"/>
+        </w:rPr>
+      </w:pPr>
+      <w:r>
+        <w:rPr>
+          <w:lang w:eastAsia="zh-CN"/>
+        </w:rPr>
+        <w:t xml:space="preserve">Confusion Matrix: </w:t>
+      </w:r>
+    </w:p>
+    <w:p>
+      <w:pPr>
+        <w:rPr>
+          <w:lang w:eastAsia="zh-CN"/>
+        </w:rPr>
+      </w:pPr>
+      <w:r>
+        <w:rPr>
+          <w:lang w:eastAsia="zh-CN"/>
+        </w:rPr>
+        <w:t>[[ 139 2204]</w:t>
+      </w:r>
+    </w:p>
+    <w:p>
+      <w:pPr>
+        <w:rPr>
+          <w:lang w:eastAsia="zh-CN"/>
+        </w:rPr>
+      </w:pPr>
+      <w:r>
+        <w:rPr>
+          <w:lang w:eastAsia="zh-CN"/>
+        </w:rPr>
+        <w:t xml:space="preserve"> [2296   93]]</w:t>
+      </w:r>
+    </w:p>
+    <w:p>
+      <w:pPr>
+        <w:rPr>
+          <w:lang w:eastAsia="zh-CN"/>
+        </w:rPr>
+      </w:pPr>
+      <w:r>
+        <w:rPr>
+          <w:lang w:eastAsia="zh-CN"/>
+        </w:rPr>
+        <w:t>Homogeneity Score: 0.719</w:t>
+      </w:r>
+    </w:p>
+    <w:p>
+      <w:pPr>
+        <w:rPr>
+          <w:lang w:eastAsia="zh-CN"/>
+        </w:rPr>
+      </w:pPr>
+      <w:r>
+        <w:rPr>
+          <w:lang w:eastAsia="zh-CN"/>
+        </w:rPr>
+        <w:t>Completeness Score: 0.719</w:t>
+      </w:r>
+    </w:p>
+    <w:p>
+      <w:pPr>
+        <w:rPr>
+          <w:lang w:eastAsia="zh-CN"/>
+        </w:rPr>
+      </w:pPr>
+      <w:r>
+        <w:rPr>
+          <w:lang w:eastAsia="zh-CN"/>
+        </w:rPr>
+        <w:t>V-measure: 0.719</w:t>
+      </w:r>
+    </w:p>
+    <w:p>
+      <w:pPr>
+        <w:rPr>
+          <w:lang w:eastAsia="zh-CN"/>
+        </w:rPr>
+      </w:pPr>
+      <w:r>
+        <w:rPr>
+          <w:lang w:eastAsia="zh-CN"/>
+        </w:rPr>
+        <w:t>Adjusted Rand Score: 0.813</w:t>
+      </w:r>
+    </w:p>
+    <w:p>
+      <w:pPr>
+        <w:rPr>
+          <w:lang w:eastAsia="zh-CN"/>
+        </w:rPr>
+      </w:pPr>
+      <w:r>
+        <w:rPr>
+          <w:lang w:eastAsia="zh-CN"/>
+        </w:rPr>
+        <w:t>Adjusted Mutual Info Score: 0.719</w:t>
+      </w:r>
+    </w:p>
+    <w:p>
+      <w:pPr>
+        <w:rPr>
+          <w:lang w:eastAsia="zh-CN"/>
+        </w:rPr>
+      </w:pPr>
+    </w:p>
+    <w:p>
+      <w:pPr>
+        <w:rPr>
+          <w:lang w:eastAsia="zh-CN"/>
+        </w:rPr>
+      </w:pPr>
+      <w:r>
+        <w:rPr>
+          <w:noProof/>
+          <w:lang w:eastAsia="zh-CN"/>
+        </w:rPr>
+        <w:drawing>
+          <wp:inline distT="0" distB="0" distL="0" distR="0" wp14:anchorId="238AC40E" wp14:editId="3F418F7C">
+            <wp:extent cx="5854065" cy="4392295"/>
+            <wp:effectExtent l="0" t="0" r="0" b="1905"/>
+            <wp:docPr id="8" name="Picture 8" descr="../../../Desktop/nmf_n.png"/>
+            <wp:cNvGraphicFramePr>
+              <a:graphicFrameLocks xmlns:a="http://schemas.openxmlformats.org/drawingml/2006/main" noChangeAspect="1"/>
+            </wp:cNvGraphicFramePr>
+            <a:graphic xmlns:a="http://schemas.openxmlformats.org/drawingml/2006/main">
+              <a:graphicData uri="http://schemas.openxmlformats.org/drawingml/2006/picture">
+                <pic:pic xmlns:pic="http://schemas.openxmlformats.org/drawingml/2006/picture">
+                  <pic:nvPicPr>
+                    <pic:cNvPr id="0" name="Picture 5" descr="../../../Desktop/nmf_n.png"/>
+                    <pic:cNvPicPr>
+                      <a:picLocks noChangeAspect="1" noChangeArrowheads="1"/>
+                    </pic:cNvPicPr>
+                  </pic:nvPicPr>
+                  <pic:blipFill>
+                    <a:blip r:embed="rId10">
+                      <a:extLst>
+                        <a:ext uri="{28A0092B-C50C-407E-A947-70E740481C1C}">
+                          <a14:useLocalDpi xmlns:a14="http://schemas.microsoft.com/office/drawing/2010/main" val="0"/>
+                        </a:ext>
+                      </a:extLst>
+                    </a:blip>
+                    <a:srcRect/>
+                    <a:stretch>
+                      <a:fillRect/>
+                    </a:stretch>
+                  </pic:blipFill>
+                  <pic:spPr bwMode="auto">
+                    <a:xfrm>
+                      <a:off x="0" y="0"/>
+                      <a:ext cx="5854065" cy="4392295"/>
+                    </a:xfrm>
+                    <a:prstGeom prst="rect">
+                      <a:avLst/>
+                    </a:prstGeom>
+                    <a:noFill/>
+                    <a:ln>
+                      <a:noFill/>
+                    </a:ln>
+                  </pic:spPr>
+                </pic:pic>
+              </a:graphicData>
+            </a:graphic>
+          </wp:inline>
+        </w:drawing>
+      </w:r>
+    </w:p>
+    <w:p>
+      <w:pPr>
+        <w:rPr>
+          <w:lang w:eastAsia="zh-CN"/>
+        </w:rPr>
+      </w:pPr>
+    </w:p>
+    <w:p>
+      <w:pPr>
+        <w:rPr>
+          <w:lang w:eastAsia="zh-CN"/>
+        </w:rPr>
+      </w:pPr>
+    </w:p>
+    <w:p>
+      <w:pPr>
+        <w:rPr>
+          <w:lang w:eastAsia="zh-CN"/>
+        </w:rPr>
+      </w:pPr>
+    </w:p>
+    <w:p>
+      <w:pPr>
+        <w:rPr>
+          <w:lang w:eastAsia="zh-CN"/>
+        </w:rPr>
+      </w:pPr>
+    </w:p>
+    <w:p>
+      <w:pPr>
+        <w:rPr>
+          <w:lang w:eastAsia="zh-CN"/>
+        </w:rPr>
+      </w:pPr>
+    </w:p>
+    <w:p>
+      <w:pPr>
+        <w:rPr>
+          <w:lang w:eastAsia="zh-CN"/>
+        </w:rPr>
+      </w:pPr>
+    </w:p>
+    <w:p>
+      <w:pPr>
+        <w:rPr>
+          <w:lang w:eastAsia="zh-CN"/>
+        </w:rPr>
+      </w:pPr>
+    </w:p>
+    <w:p>
+      <w:pPr>
+        <w:rPr>
+          <w:lang w:eastAsia="zh-CN"/>
+        </w:rPr>
+      </w:pPr>
+    </w:p>
+    <w:p>
+      <w:pPr>
+        <w:rPr>
+          <w:lang w:eastAsia="zh-CN"/>
+        </w:rPr>
+      </w:pPr>
+      <w:r>
+        <w:rPr>
+          <w:lang w:eastAsia="zh-CN"/>
+        </w:rPr>
+        <w:t>==================================================</w:t>
+      </w:r>
+    </w:p>
+    <w:p>
+      <w:pPr>
+        <w:rPr>
+          <w:lang w:eastAsia="zh-CN"/>
+        </w:rPr>
+      </w:pPr>
+      <w:r>
+        <w:rPr>
+          <w:lang w:eastAsia="zh-CN"/>
+        </w:rPr>
+        <w:t xml:space="preserve">non-linear transformation for </w:t>
+      </w:r>
+      <w:proofErr w:type="spellStart"/>
+      <w:r>
+        <w:rPr>
+          <w:lang w:eastAsia="zh-CN"/>
+        </w:rPr>
+        <w:t>nmf</w:t>
+      </w:r>
+      <w:proofErr w:type="spellEnd"/>
+    </w:p>
+    <w:p>
+      <w:pPr>
+        <w:rPr>
+          <w:lang w:eastAsia="zh-CN"/>
+        </w:rPr>
+      </w:pPr>
+      <w:r>
+        <w:rPr>
+          <w:lang w:eastAsia="zh-CN"/>
+        </w:rPr>
+        <w:t>==================================================</w:t>
+      </w:r>
+    </w:p>
+    <w:p>
+      <w:pPr>
+        <w:rPr>
+          <w:lang w:eastAsia="zh-CN"/>
+        </w:rPr>
+      </w:pPr>
+      <w:r>
+        <w:rPr>
+          <w:lang w:eastAsia="zh-CN"/>
+        </w:rPr>
+        <w:t xml:space="preserve">Confusion Matrix: </w:t>
+      </w:r>
+    </w:p>
+    <w:p>
+      <w:pPr>
+        <w:rPr>
+          <w:lang w:eastAsia="zh-CN"/>
+        </w:rPr>
+      </w:pPr>
+      <w:r>
+        <w:rPr>
+          <w:lang w:eastAsia="zh-CN"/>
+        </w:rPr>
+        <w:t>[[ 301 2042]</w:t>
+      </w:r>
+    </w:p>
+    <w:p>
+      <w:pPr>
+        <w:rPr>
+          <w:lang w:eastAsia="zh-CN"/>
+        </w:rPr>
+      </w:pPr>
+      <w:r>
+        <w:rPr>
+          <w:lang w:eastAsia="zh-CN"/>
+        </w:rPr>
+        <w:t xml:space="preserve"> [2347   42]]</w:t>
+      </w:r>
+    </w:p>
+    <w:p>
+      <w:pPr>
+        <w:rPr>
+          <w:lang w:eastAsia="zh-CN"/>
+        </w:rPr>
+      </w:pPr>
+      <w:r>
+        <w:rPr>
+          <w:lang w:eastAsia="zh-CN"/>
+        </w:rPr>
+        <w:t>Homogeneity Score: 0.651</w:t>
+      </w:r>
+    </w:p>
+    <w:p>
+      <w:pPr>
+        <w:rPr>
+          <w:lang w:eastAsia="zh-CN"/>
+        </w:rPr>
+      </w:pPr>
+      <w:r>
+        <w:rPr>
+          <w:lang w:eastAsia="zh-CN"/>
+        </w:rPr>
+        <w:t>Completeness Score: 0.658</w:t>
+      </w:r>
+    </w:p>
+    <w:p>
+      <w:pPr>
+        <w:rPr>
+          <w:lang w:eastAsia="zh-CN"/>
+        </w:rPr>
+      </w:pPr>
+      <w:r>
+        <w:rPr>
+          <w:lang w:eastAsia="zh-CN"/>
+        </w:rPr>
+        <w:t>V-measure: 0.655</w:t>
+      </w:r>
+    </w:p>
+    <w:p>
+      <w:pPr>
+        <w:rPr>
+          <w:lang w:eastAsia="zh-CN"/>
+        </w:rPr>
+      </w:pPr>
+      <w:r>
+        <w:rPr>
+          <w:lang w:eastAsia="zh-CN"/>
+        </w:rPr>
+        <w:t>Adjusted Rand Score: 0.731</w:t>
+      </w:r>
+    </w:p>
+    <w:p>
+      <w:pPr>
+        <w:rPr>
+          <w:lang w:eastAsia="zh-CN"/>
+        </w:rPr>
+      </w:pPr>
+      <w:r>
+        <w:rPr>
+          <w:lang w:eastAsia="zh-CN"/>
+        </w:rPr>
+        <w:t>Adjusted Mutual Info Score: 0.651</w:t>
+      </w:r>
+    </w:p>
+    <w:p>
+      <w:pPr>
+        <w:rPr>
+          <w:lang w:eastAsia="zh-CN"/>
+        </w:rPr>
+      </w:pPr>
+    </w:p>
+    <w:p>
+      <w:pPr>
+        <w:rPr>
+          <w:lang w:eastAsia="zh-CN"/>
+        </w:rPr>
+      </w:pPr>
+      <w:r>
+        <w:rPr>
+          <w:noProof/>
+          <w:lang w:eastAsia="zh-CN"/>
+        </w:rPr>
+        <w:drawing>
+          <wp:inline distT="0" distB="0" distL="0" distR="0" wp14:anchorId="2F69841A" wp14:editId="3CB13CFC">
+            <wp:extent cx="5854065" cy="4392295"/>
+            <wp:effectExtent l="0" t="0" r="0" b="1905"/>
+            <wp:docPr id="9" name="Picture 9" descr="../../../Desktop/nmf%20non-linear.png"/>
+            <wp:cNvGraphicFramePr>
+              <a:graphicFrameLocks xmlns:a="http://schemas.openxmlformats.org/drawingml/2006/main" noChangeAspect="1"/>
+            </wp:cNvGraphicFramePr>
+            <a:graphic xmlns:a="http://schemas.openxmlformats.org/drawingml/2006/main">
+              <a:graphicData uri="http://schemas.openxmlformats.org/drawingml/2006/picture">
+                <pic:pic xmlns:pic="http://schemas.openxmlformats.org/drawingml/2006/picture">
+                  <pic:nvPicPr>
+                    <pic:cNvPr id="0" name="Picture 6" descr="../../../Desktop/nmf%20non-linear.png"/>
+                    <pic:cNvPicPr>
+                      <a:picLocks noChangeAspect="1" noChangeArrowheads="1"/>
+                    </pic:cNvPicPr>
+                  </pic:nvPicPr>
+                  <pic:blipFill>
+                    <a:blip r:embed="rId11">
+                      <a:extLst>
+                        <a:ext uri="{28A0092B-C50C-407E-A947-70E740481C1C}">
+                          <a14:useLocalDpi xmlns:a14="http://schemas.microsoft.com/office/drawing/2010/main" val="0"/>
+                        </a:ext>
+                      </a:extLst>
+                    </a:blip>
+                    <a:srcRect/>
+                    <a:stretch>
+                      <a:fillRect/>
+                    </a:stretch>
+                  </pic:blipFill>
+                  <pic:spPr bwMode="auto">
+                    <a:xfrm>
+                      <a:off x="0" y="0"/>
+                      <a:ext cx="5854065" cy="4392295"/>
+                    </a:xfrm>
+                    <a:prstGeom prst="rect">
+                      <a:avLst/>
+                    </a:prstGeom>
+                    <a:noFill/>
+                    <a:ln>
+                      <a:noFill/>
+                    </a:ln>
+                  </pic:spPr>
+                </pic:pic>
+              </a:graphicData>
+            </a:graphic>
+          </wp:inline>
+        </w:drawing>
+      </w:r>
+    </w:p>
+    <w:p>
+      <w:pPr>
+        <w:rPr>
+          <w:lang w:eastAsia="zh-CN"/>
+        </w:rPr>
+      </w:pPr>
+    </w:p>
+    <w:p>
+      <w:pPr>
+        <w:rPr>
+          <w:lang w:eastAsia="zh-CN"/>
+        </w:rPr>
+      </w:pPr>
+    </w:p>
+    <w:p>
+      <w:pPr>
+        <w:rPr>
+          <w:lang w:eastAsia="zh-CN"/>
+        </w:rPr>
+      </w:pPr>
+    </w:p>
+    <w:p>
+      <w:pPr>
+        <w:rPr>
+          <w:lang w:eastAsia="zh-CN"/>
+        </w:rPr>
+      </w:pPr>
+    </w:p>
+    <w:p>
+      <w:pPr>
+        <w:rPr>
+          <w:lang w:eastAsia="zh-CN"/>
+        </w:rPr>
+      </w:pPr>
+    </w:p>
+    <w:p>
+      <w:pPr>
+        <w:rPr>
+          <w:lang w:eastAsia="zh-CN"/>
+        </w:rPr>
+      </w:pPr>
+    </w:p>
+    <w:p>
+      <w:pPr>
+        <w:rPr>
+          <w:lang w:eastAsia="zh-CN"/>
+        </w:rPr>
+      </w:pPr>
+    </w:p>
+    <w:p>
+      <w:pPr>
+        <w:rPr>
+          <w:lang w:eastAsia="zh-CN"/>
+        </w:rPr>
+      </w:pPr>
+    </w:p>
+    <w:p>
+      <w:pPr>
+        <w:rPr>
+          <w:lang w:eastAsia="zh-CN"/>
+        </w:rPr>
+      </w:pPr>
+      <w:r>
+        <w:rPr>
+          <w:lang w:eastAsia="zh-CN"/>
+        </w:rPr>
+        <w:t>==================================================</w:t>
+      </w:r>
+    </w:p>
+    <w:p>
+      <w:pPr>
+        <w:rPr>
+          <w:lang w:eastAsia="zh-CN"/>
+        </w:rPr>
+      </w:pPr>
+      <w:r>
+        <w:rPr>
+          <w:lang w:eastAsia="zh-CN"/>
+        </w:rPr>
+        <w:t>non-linear first and then normalization</w:t>
+      </w:r>
+    </w:p>
+    <w:p>
+      <w:pPr>
+        <w:rPr>
+          <w:lang w:eastAsia="zh-CN"/>
+        </w:rPr>
+      </w:pPr>
+      <w:r>
+        <w:rPr>
+          <w:lang w:eastAsia="zh-CN"/>
+        </w:rPr>
+        <w:t>==================================================</w:t>
+      </w:r>
+    </w:p>
+    <w:p>
+      <w:pPr>
+        <w:rPr>
+          <w:lang w:eastAsia="zh-CN"/>
+        </w:rPr>
+      </w:pPr>
+      <w:r>
+        <w:rPr>
+          <w:lang w:eastAsia="zh-CN"/>
+        </w:rPr>
+        <w:t xml:space="preserve">Confusion Matrix: </w:t>
+      </w:r>
+    </w:p>
+    <w:p>
+      <w:pPr>
+        <w:rPr>
+          <w:lang w:eastAsia="zh-CN"/>
+        </w:rPr>
+      </w:pPr>
+      <w:r>
+        <w:rPr>
+          <w:lang w:eastAsia="zh-CN"/>
+        </w:rPr>
+        <w:t>[[</w:t>
+      </w:r>
+      <w:proofErr w:type="gramStart"/>
+      <w:r>
+        <w:rPr>
+          <w:lang w:eastAsia="zh-CN"/>
+        </w:rPr>
+        <w:t>2225  118</w:t>
+      </w:r>
+      <w:proofErr w:type="gramEnd"/>
+      <w:r>
+        <w:rPr>
+          <w:lang w:eastAsia="zh-CN"/>
+        </w:rPr>
+        <w:t>]</w:t>
+      </w:r>
+    </w:p>
+    <w:p>
+      <w:pPr>
+        <w:rPr>
+          <w:lang w:eastAsia="zh-CN"/>
+        </w:rPr>
+      </w:pPr>
+      <w:r>
+        <w:rPr>
+          <w:lang w:eastAsia="zh-CN"/>
+        </w:rPr>
+        <w:t xml:space="preserve"> [ 101 2288]]</w:t>
+      </w:r>
+    </w:p>
+    <w:p>
+      <w:pPr>
+        <w:rPr>
+          <w:lang w:eastAsia="zh-CN"/>
+        </w:rPr>
+      </w:pPr>
+      <w:r>
+        <w:rPr>
+          <w:lang w:eastAsia="zh-CN"/>
+        </w:rPr>
+        <w:t>Homogeneity Score: 0.730</w:t>
+      </w:r>
+    </w:p>
+    <w:p>
+      <w:pPr>
+        <w:rPr>
+          <w:lang w:eastAsia="zh-CN"/>
+        </w:rPr>
+      </w:pPr>
+      <w:r>
+        <w:rPr>
+          <w:lang w:eastAsia="zh-CN"/>
+        </w:rPr>
+        <w:t>Completeness Score: 0.730</w:t>
+      </w:r>
+    </w:p>
+    <w:p>
+      <w:pPr>
+        <w:rPr>
+          <w:lang w:eastAsia="zh-CN"/>
+        </w:rPr>
+      </w:pPr>
+      <w:r>
+        <w:rPr>
+          <w:lang w:eastAsia="zh-CN"/>
+        </w:rPr>
+        <w:t>V-measure: 0.730</w:t>
+      </w:r>
+    </w:p>
+    <w:p>
+      <w:pPr>
+        <w:rPr>
+          <w:lang w:eastAsia="zh-CN"/>
+        </w:rPr>
+      </w:pPr>
+      <w:r>
+        <w:rPr>
+          <w:lang w:eastAsia="zh-CN"/>
+        </w:rPr>
+        <w:t>Adjusted Rand Score: 0.823</w:t>
+      </w:r>
+    </w:p>
+    <w:p>
+      <w:pPr>
+        <w:rPr>
+          <w:lang w:eastAsia="zh-CN"/>
+        </w:rPr>
+      </w:pPr>
+      <w:r>
+        <w:rPr>
+          <w:lang w:eastAsia="zh-CN"/>
+        </w:rPr>
+        <w:t>Adjusted Mutual Info Score: 0.730</w:t>
+      </w:r>
+    </w:p>
+    <w:p>
+      <w:pPr>
+        <w:rPr>
+          <w:lang w:eastAsia="zh-CN"/>
+        </w:rPr>
+      </w:pPr>
+    </w:p>
+    <w:p>
+      <w:pPr>
+        <w:rPr>
+          <w:lang w:eastAsia="zh-CN"/>
+        </w:rPr>
+      </w:pPr>
+      <w:r>
+        <w:rPr>
+          <w:noProof/>
+          <w:lang w:eastAsia="zh-CN"/>
+        </w:rPr>
+        <w:drawing>
+          <wp:inline distT="0" distB="0" distL="0" distR="0" wp14:anchorId="180B3279" wp14:editId="33CB51B3">
+            <wp:extent cx="5939155" cy="3444240"/>
+            <wp:effectExtent l="0" t="0" r="4445" b="10160"/>
+            <wp:docPr id="10" name="Picture 10" descr="../../../Desktop/nmf%20both.png"/>
+            <wp:cNvGraphicFramePr>
+              <a:graphicFrameLocks xmlns:a="http://schemas.openxmlformats.org/drawingml/2006/main" noChangeAspect="1"/>
+            </wp:cNvGraphicFramePr>
+            <a:graphic xmlns:a="http://schemas.openxmlformats.org/drawingml/2006/main">
+              <a:graphicData uri="http://schemas.openxmlformats.org/drawingml/2006/picture">
+                <pic:pic xmlns:pic="http://schemas.openxmlformats.org/drawingml/2006/picture">
+                  <pic:nvPicPr>
+                    <pic:cNvPr id="0" name="Picture 7" descr="../../../Desktop/nmf%20both.png"/>
+                    <pic:cNvPicPr>
+                      <a:picLocks noChangeAspect="1" noChangeArrowheads="1"/>
+                    </pic:cNvPicPr>
+                  </pic:nvPicPr>
+                  <pic:blipFill>
+                    <a:blip r:embed="rId12">
+                      <a:extLst>
+                        <a:ext uri="{28A0092B-C50C-407E-A947-70E740481C1C}">
+                          <a14:useLocalDpi xmlns:a14="http://schemas.microsoft.com/office/drawing/2010/main" val="0"/>
+                        </a:ext>
+                      </a:extLst>
+                    </a:blip>
+                    <a:srcRect/>
+                    <a:stretch>
+                      <a:fillRect/>
+                    </a:stretch>
+                  </pic:blipFill>
+                  <pic:spPr bwMode="auto">
+                    <a:xfrm>
+                      <a:off x="0" y="0"/>
+                      <a:ext cx="5939155" cy="3444240"/>
+                    </a:xfrm>
+                    <a:prstGeom prst="rect">
+                      <a:avLst/>
+                    </a:prstGeom>
+                    <a:noFill/>
+                    <a:ln>
+                      <a:noFill/>
+                    </a:ln>
+                  </pic:spPr>
+                </pic:pic>
+              </a:graphicData>
+            </a:graphic>
+          </wp:inline>
+        </w:drawing>
+      </w:r>
+    </w:p>
+    <w:p>
+      <w:pPr>
+        <w:rPr>
+          <w:lang w:eastAsia="zh-CN"/>
+        </w:rPr>
+      </w:pPr>
+    </w:p>
+    <w:p>
+      <w:pPr>
+        <w:rPr>
+          <w:lang w:eastAsia="zh-CN"/>
+        </w:rPr>
+      </w:pPr>
+    </w:p>
+    <w:p>
+      <w:pPr>
+        <w:rPr>
+          <w:lang w:eastAsia="zh-CN"/>
+        </w:rPr>
+      </w:pPr>
+    </w:p>
+    <w:p>
+      <w:pPr>
+        <w:rPr>
+          <w:lang w:eastAsia="zh-CN"/>
+        </w:rPr>
+      </w:pPr>
+    </w:p>
+    <w:p>
+      <w:pPr>
+        <w:rPr>
+          <w:lang w:eastAsia="zh-CN"/>
+        </w:rPr>
+      </w:pPr>
+    </w:p>
+    <w:p>
+      <w:pPr>
+        <w:rPr>
+          <w:lang w:eastAsia="zh-CN"/>
+        </w:rPr>
+      </w:pPr>
+    </w:p>
+    <w:p>
+      <w:pPr>
+        <w:rPr>
+          <w:lang w:eastAsia="zh-CN"/>
+        </w:rPr>
+      </w:pPr>
+    </w:p>
+    <w:p>
+      <w:pPr>
+        <w:rPr>
+          <w:lang w:eastAsia="zh-CN"/>
+        </w:rPr>
+      </w:pPr>
+    </w:p>
+    <w:p>
+      <w:pPr>
+        <w:rPr>
+          <w:lang w:eastAsia="zh-CN"/>
+        </w:rPr>
+      </w:pPr>
+    </w:p>
+    <w:p>
+      <w:pPr>
+        <w:rPr>
+          <w:lang w:eastAsia="zh-CN"/>
+        </w:rPr>
+      </w:pPr>
+    </w:p>
+    <w:p>
+      <w:pPr>
+        <w:rPr>
+          <w:lang w:eastAsia="zh-CN"/>
+        </w:rPr>
+      </w:pPr>
+    </w:p>
+    <w:p>
+      <w:pPr>
+        <w:rPr>
+          <w:lang w:eastAsia="zh-CN"/>
+        </w:rPr>
+      </w:pPr>
+    </w:p>
+    <w:p>
+      <w:pPr>
+        <w:rPr>
+          <w:lang w:eastAsia="zh-CN"/>
+        </w:rPr>
+      </w:pPr>
+    </w:p>
+    <w:p>
+      <w:pPr>
+        <w:rPr>
+          <w:lang w:eastAsia="zh-CN"/>
+        </w:rPr>
+      </w:pPr>
+      <w:r>
+        <w:rPr>
+          <w:lang w:eastAsia="zh-CN"/>
+        </w:rPr>
+        <w:t>==================================================</w:t>
+      </w:r>
+    </w:p>
+    <w:p>
+      <w:pPr>
+        <w:rPr>
+          <w:lang w:eastAsia="zh-CN"/>
+        </w:rPr>
+      </w:pPr>
+      <w:r>
+        <w:rPr>
+          <w:lang w:eastAsia="zh-CN"/>
+        </w:rPr>
+        <w:t>normalization first and then non-linear</w:t>
+      </w:r>
+    </w:p>
+    <w:p>
+      <w:pPr>
+        <w:rPr>
+          <w:lang w:eastAsia="zh-CN"/>
+        </w:rPr>
+      </w:pPr>
+      <w:r>
+        <w:rPr>
+          <w:lang w:eastAsia="zh-CN"/>
+        </w:rPr>
+        <w:t>==================================================</w:t>
+      </w:r>
+    </w:p>
+    <w:p>
+      <w:pPr>
+        <w:rPr>
+          <w:lang w:eastAsia="zh-CN"/>
+        </w:rPr>
+      </w:pPr>
+      <w:r>
+        <w:rPr>
+          <w:lang w:eastAsia="zh-CN"/>
+        </w:rPr>
+        <w:t xml:space="preserve">Confusion Matrix: </w:t>
+      </w:r>
+    </w:p>
+    <w:p>
+      <w:pPr>
+        <w:rPr>
+          <w:lang w:eastAsia="zh-CN"/>
+        </w:rPr>
+      </w:pPr>
+      <w:r>
+        <w:rPr>
+          <w:lang w:eastAsia="zh-CN"/>
+        </w:rPr>
+        <w:t>[[ 119 2224]</w:t>
+      </w:r>
+    </w:p>
+    <w:p>
+      <w:pPr>
+        <w:rPr>
+          <w:lang w:eastAsia="zh-CN"/>
+        </w:rPr>
+      </w:pPr>
+      <w:r>
+        <w:rPr>
+          <w:lang w:eastAsia="zh-CN"/>
+        </w:rPr>
+        <w:t xml:space="preserve"> [</w:t>
+      </w:r>
+      <w:proofErr w:type="gramStart"/>
+      <w:r>
+        <w:rPr>
+          <w:lang w:eastAsia="zh-CN"/>
+        </w:rPr>
+        <w:t>2288  101</w:t>
+      </w:r>
+      <w:proofErr w:type="gramEnd"/>
+      <w:r>
+        <w:rPr>
+          <w:lang w:eastAsia="zh-CN"/>
+        </w:rPr>
+        <w:t>]]</w:t>
+      </w:r>
+    </w:p>
+    <w:p>
+      <w:pPr>
+        <w:rPr>
+          <w:lang w:eastAsia="zh-CN"/>
+        </w:rPr>
+      </w:pPr>
+      <w:r>
+        <w:rPr>
+          <w:lang w:eastAsia="zh-CN"/>
+        </w:rPr>
+        <w:t>Homogeneity Score: 0.729</w:t>
+      </w:r>
+    </w:p>
+    <w:p>
+      <w:pPr>
+        <w:rPr>
+          <w:lang w:eastAsia="zh-CN"/>
+        </w:rPr>
+      </w:pPr>
+      <w:r>
+        <w:rPr>
+          <w:lang w:eastAsia="zh-CN"/>
+        </w:rPr>
+        <w:t>Completeness Score: 0.729</w:t>
+      </w:r>
+    </w:p>
+    <w:p>
+      <w:pPr>
+        <w:rPr>
+          <w:lang w:eastAsia="zh-CN"/>
+        </w:rPr>
+      </w:pPr>
+      <w:r>
+        <w:rPr>
+          <w:lang w:eastAsia="zh-CN"/>
+        </w:rPr>
+        <w:t>V-measure: 0.729</w:t>
+      </w:r>
+    </w:p>
+    <w:p>
+      <w:pPr>
+        <w:rPr>
+          <w:lang w:eastAsia="zh-CN"/>
+        </w:rPr>
+      </w:pPr>
+      <w:r>
+        <w:rPr>
+          <w:lang w:eastAsia="zh-CN"/>
+        </w:rPr>
+        <w:t>Adjusted Rand Score: 0.823</w:t>
+      </w:r>
+    </w:p>
+    <w:p>
+      <w:pPr>
+        <w:rPr>
+          <w:lang w:eastAsia="zh-CN"/>
+        </w:rPr>
+      </w:pPr>
+      <w:r>
+        <w:rPr>
+          <w:lang w:eastAsia="zh-CN"/>
+        </w:rPr>
+        <w:t>Adjusted Mutual Info Score: 0.729</w:t>
+      </w:r>
+    </w:p>
+    <w:p>
+      <w:pPr>
+        <w:rPr>
+          <w:lang w:eastAsia="zh-CN"/>
+        </w:rPr>
+      </w:pPr>
+    </w:p>
+    <w:p>
+      <w:pPr>
+        <w:rPr>
+          <w:rFonts w:hint="eastAsia"/>
+          <w:lang w:eastAsia="zh-CN"/>
+        </w:rPr>
+      </w:pPr>
+      <w:r>
+        <w:rPr>
+          <w:noProof/>
+          <w:lang w:eastAsia="zh-CN"/>
+        </w:rPr>
+        <w:drawing>
+          <wp:inline distT="0" distB="0" distL="0" distR="0" wp14:anchorId="34E554E8" wp14:editId="26EC83DE">
+            <wp:extent cx="5939155" cy="3829988"/>
+            <wp:effectExtent l="0" t="0" r="4445" b="5715"/>
+            <wp:docPr id="11" name="Picture 11" descr="../../../Desktop/nmf%20normal%20lineanr.png"/>
+            <wp:cNvGraphicFramePr>
+              <a:graphicFrameLocks xmlns:a="http://schemas.openxmlformats.org/drawingml/2006/main" noChangeAspect="1"/>
+            </wp:cNvGraphicFramePr>
+            <a:graphic xmlns:a="http://schemas.openxmlformats.org/drawingml/2006/main">
+              <a:graphicData uri="http://schemas.openxmlformats.org/drawingml/2006/picture">
+                <pic:pic xmlns:pic="http://schemas.openxmlformats.org/drawingml/2006/picture">
+                  <pic:nvPicPr>
+                    <pic:cNvPr id="0" name="Picture 8" descr="../../../Desktop/nmf%20normal%20lineanr.png"/>
+                    <pic:cNvPicPr>
+                      <a:picLocks noChangeAspect="1" noChangeArrowheads="1"/>
+                    </pic:cNvPicPr>
+                  </pic:nvPicPr>
+                  <pic:blipFill>
+                    <a:blip r:embed="rId13">
+                      <a:extLst>
+                        <a:ext uri="{28A0092B-C50C-407E-A947-70E740481C1C}">
+                          <a14:useLocalDpi xmlns:a14="http://schemas.microsoft.com/office/drawing/2010/main" val="0"/>
+                        </a:ext>
+                      </a:extLst>
+                    </a:blip>
+                    <a:srcRect/>
+                    <a:stretch>
+                      <a:fillRect/>
+                    </a:stretch>
+                  </pic:blipFill>
+                  <pic:spPr bwMode="auto">
+                    <a:xfrm>
+                      <a:off x="0" y="0"/>
+                      <a:ext cx="5943794" cy="3832979"/>
+                    </a:xfrm>
+                    <a:prstGeom prst="rect">
+                      <a:avLst/>
+                    </a:prstGeom>
+                    <a:noFill/>
+                    <a:ln>
+                      <a:noFill/>
+                    </a:ln>
+                  </pic:spPr>
+                </pic:pic>
+              </a:graphicData>
+            </a:graphic>
+          </wp:inline>
+        </w:drawing>
+      </w:r>
+    </w:p>
+    <w:p>
+      <w:pPr>
+        <w:rPr>
+          <w:rFonts w:hint="eastAsia"/>
+          <w:lang w:eastAsia="zh-CN"/>
+        </w:rPr>
+      </w:pPr>
+    </w:p>
+    <w:p>
+      <w:pPr>
+        <w:rPr>
+          <w:rFonts w:hint="eastAsia"/>
+          <w:lang w:eastAsia="zh-CN"/>
+        </w:rPr>
+      </w:pPr>
+    </w:p>
+    <w:p>
+      <w:pPr>
+        <w:rPr>
+          <w:lang w:eastAsia="zh-CN"/>
+        </w:rPr>
+      </w:pPr>
+      <w:r>
+        <w:rPr>
+          <w:rFonts w:hint="eastAsia"/>
+          <w:lang w:eastAsia="zh-CN"/>
+        </w:rPr>
+        <w:t>Log</w:t>
+      </w:r>
+      <w:r>
+        <w:rPr>
+          <w:lang w:eastAsia="zh-CN"/>
+        </w:rPr>
+        <w:t>arithm transformation will increase the clustering result because this transformation makes the data more organized, so that less noise is contained in the dataset. This fact makes clustering much easier.</w:t>
+      </w:r>
     </w:p>
     <w:sectPr>
       <w:pgSz w:w="12240" w:h="15840"/>

</xml_diff>